<commit_message>
Dorada Privacy Policy predloška (generalni ispis + izmjena za HR)
</commit_message>
<xml_diff>
--- a/assets/word/hr/ps_export_template_pp.docx
+++ b/assets/word/hr/ps_export_template_pp.docx
@@ -1,6 +1,6 @@
 
 <file path=word/document.xml><?xml version="1.0" encoding="utf-8"?>
-<w:document xmlns:wpc="http://schemas.microsoft.com/office/word/2010/wordprocessingCanvas" xmlns:cx="http://schemas.microsoft.com/office/drawing/2014/chartex" xmlns:cx1="http://schemas.microsoft.com/office/drawing/2015/9/8/chartex" xmlns:cx2="http://schemas.microsoft.com/office/drawing/2015/10/21/chartex" xmlns:cx3="http://schemas.microsoft.com/office/drawing/2016/5/9/chartex" xmlns:cx4="http://schemas.microsoft.com/office/drawing/2016/5/10/chartex" xmlns:cx5="http://schemas.microsoft.com/office/drawing/2016/5/11/chartex" xmlns:cx6="http://schemas.microsoft.com/office/drawing/2016/5/12/chartex" xmlns:cx7="http://schemas.microsoft.com/office/drawing/2016/5/13/chartex" xmlns:cx8="http://schemas.microsoft.com/office/drawing/2016/5/14/chartex" xmlns:mc="http://schemas.openxmlformats.org/markup-compatibility/2006" xmlns:aink="http://schemas.microsoft.com/office/drawing/2016/ink" xmlns:am3d="http://schemas.microsoft.com/office/drawing/2017/model3d" xmlns:o="urn:schemas-microsoft-com:office:office" xmlns:oel="http://schemas.microsoft.com/office/2019/extlst" xmlns:r="http://schemas.openxmlformats.org/officeDocument/2006/relationships" xmlns:m="http://schemas.openxmlformats.org/officeDocument/2006/math" xmlns:v="urn:schemas-microsoft-com:vml" xmlns:wp14="http://schemas.microsoft.com/office/word/2010/wordprocessingDrawing" xmlns:wp="http://schemas.openxmlformats.org/drawingml/2006/wordprocessingDrawing" xmlns:w10="urn:schemas-microsoft-com:office:word" xmlns:w="http://schemas.openxmlformats.org/wordprocessingml/2006/main" xmlns:w14="http://schemas.microsoft.com/office/word/2010/wordml" xmlns:w15="http://schemas.microsoft.com/office/word/2012/wordml" xmlns:w16cex="http://schemas.microsoft.com/office/word/2018/wordml/cex" xmlns:w16cid="http://schemas.microsoft.com/office/word/2016/wordml/cid" xmlns:w16="http://schemas.microsoft.com/office/word/2018/wordml" xmlns:w16sdtdh="http://schemas.microsoft.com/office/word/2020/wordml/sdtdatahash" xmlns:w16se="http://schemas.microsoft.com/office/word/2015/wordml/symex" xmlns:wpg="http://schemas.microsoft.com/office/word/2010/wordprocessingGroup" xmlns:wpi="http://schemas.microsoft.com/office/word/2010/wordprocessingInk" xmlns:wne="http://schemas.microsoft.com/office/word/2006/wordml" xmlns:wps="http://schemas.microsoft.com/office/word/2010/wordprocessingShape" mc:Ignorable="w14 w15 w16se w16cid w16 w16cex w16sdtdh wp14">
+<w:document xmlns:wpc="http://schemas.microsoft.com/office/word/2010/wordprocessingCanvas" xmlns:cx="http://schemas.microsoft.com/office/drawing/2014/chartex" xmlns:cx1="http://schemas.microsoft.com/office/drawing/2015/9/8/chartex" xmlns:cx2="http://schemas.microsoft.com/office/drawing/2015/10/21/chartex" xmlns:cx3="http://schemas.microsoft.com/office/drawing/2016/5/9/chartex" xmlns:cx4="http://schemas.microsoft.com/office/drawing/2016/5/10/chartex" xmlns:cx5="http://schemas.microsoft.com/office/drawing/2016/5/11/chartex" xmlns:cx6="http://schemas.microsoft.com/office/drawing/2016/5/12/chartex" xmlns:cx7="http://schemas.microsoft.com/office/drawing/2016/5/13/chartex" xmlns:cx8="http://schemas.microsoft.com/office/drawing/2016/5/14/chartex" xmlns:mc="http://schemas.openxmlformats.org/markup-compatibility/2006" xmlns:aink="http://schemas.microsoft.com/office/drawing/2016/ink" xmlns:am3d="http://schemas.microsoft.com/office/drawing/2017/model3d" xmlns:o="urn:schemas-microsoft-com:office:office" xmlns:oel="http://schemas.microsoft.com/office/2019/extlst" xmlns:r="http://schemas.openxmlformats.org/officeDocument/2006/relationships" xmlns:m="http://schemas.openxmlformats.org/officeDocument/2006/math" xmlns:v="urn:schemas-microsoft-com:vml" xmlns:wp14="http://schemas.microsoft.com/office/word/2010/wordprocessingDrawing" xmlns:wp="http://schemas.openxmlformats.org/drawingml/2006/wordprocessingDrawing" xmlns:w10="urn:schemas-microsoft-com:office:word" xmlns:w="http://schemas.openxmlformats.org/wordprocessingml/2006/main" xmlns:w14="http://schemas.microsoft.com/office/word/2010/wordml" xmlns:w15="http://schemas.microsoft.com/office/word/2012/wordml" xmlns:w16cex="http://schemas.microsoft.com/office/word/2018/wordml/cex" xmlns:w16cid="http://schemas.microsoft.com/office/word/2016/wordml/cid" xmlns:w16="http://schemas.microsoft.com/office/word/2018/wordml" xmlns:w16du="http://schemas.microsoft.com/office/word/2023/wordml/word16du" xmlns:w16sdtdh="http://schemas.microsoft.com/office/word/2020/wordml/sdtdatahash" xmlns:w16se="http://schemas.microsoft.com/office/word/2015/wordml/symex" xmlns:wpg="http://schemas.microsoft.com/office/word/2010/wordprocessingGroup" xmlns:wpi="http://schemas.microsoft.com/office/word/2010/wordprocessingInk" xmlns:wne="http://schemas.microsoft.com/office/word/2006/wordml" xmlns:wps="http://schemas.microsoft.com/office/word/2010/wordprocessingShape" mc:Ignorable="w14 w15 w16se w16cid w16 w16cex w16sdtdh w16du wp14">
   <w:body>
     <w:p>
       <w:pPr>
@@ -45,7 +45,19 @@
           <w:szCs w:val="28"/>
           <w:lang w:val="hr-HR"/>
         </w:rPr>
-        <w:t>Politika privatnosti/Izjava o obradi osobnih podataka</w:t>
+        <w:t>Politika privatnosti</w:t>
+      </w:r>
+      <w:r>
+        <w:rPr>
+          <w:rFonts w:cs="Times New Roman"/>
+          <w:b/>
+          <w:bCs/>
+          <w:color w:val="44546A" w:themeColor="text2"/>
+          <w:sz w:val="28"/>
+          <w:szCs w:val="28"/>
+          <w:lang w:val="hr-HR"/>
+        </w:rPr>
+        <w:t>/Izjava o obradi osobnih podataka</w:t>
       </w:r>
     </w:p>
     <w:p>
@@ -69,50 +81,10 @@
         <w:jc w:val="both"/>
         <w:rPr>
           <w:rFonts w:cs="Times New Roman"/>
-          <w:b/>
-          <w:bCs/>
-          <w:color w:val="0070C0"/>
           <w:szCs w:val="24"/>
           <w:lang w:val="hr-HR"/>
         </w:rPr>
       </w:pPr>
-    </w:p>
-    <w:p>
-      <w:pPr>
-        <w:spacing w:line="240" w:lineRule="auto"/>
-        <w:jc w:val="both"/>
-        <w:rPr>
-          <w:rFonts w:cs="Times New Roman"/>
-          <w:szCs w:val="24"/>
-          <w:lang w:val="hr-HR"/>
-        </w:rPr>
-      </w:pPr>
-      <w:r>
-        <w:rPr>
-          <w:rFonts w:cs="Times New Roman"/>
-          <w:szCs w:val="24"/>
-          <w:lang w:val="hr-HR"/>
-        </w:rPr>
-        <w:t>${</w:t>
-      </w:r>
-      <w:proofErr w:type="spellStart"/>
-      <w:r>
-        <w:rPr>
-          <w:rFonts w:cs="Times New Roman"/>
-          <w:szCs w:val="24"/>
-          <w:lang w:val="hr-HR"/>
-        </w:rPr>
-        <w:t>block</w:t>
-      </w:r>
-      <w:proofErr w:type="spellEnd"/>
-      <w:r>
-        <w:rPr>
-          <w:rFonts w:cs="Times New Roman"/>
-          <w:szCs w:val="24"/>
-          <w:lang w:val="hr-HR"/>
-        </w:rPr>
-        <w:t>}</w:t>
-      </w:r>
     </w:p>
     <w:p>
       <w:pPr>
@@ -132,7 +104,6 @@
           <w:lang w:val="hr-HR"/>
         </w:rPr>
       </w:pPr>
-      <w:bookmarkStart w:id="0" w:name="_Hlk54178906"/>
       <w:r>
         <w:rPr>
           <w:rFonts w:eastAsia="Times New Roman" w:cs="Times New Roman"/>
@@ -143,9 +114,8 @@
           <w:szCs w:val="24"/>
           <w:lang w:val="hr-HR"/>
         </w:rPr>
-        <w:t>${</w:t>
+        <w:t xml:space="preserve">1. </w:t>
       </w:r>
-      <w:proofErr w:type="spellStart"/>
       <w:r>
         <w:rPr>
           <w:rFonts w:eastAsia="Times New Roman" w:cs="Times New Roman"/>
@@ -156,8 +126,77 @@
           <w:szCs w:val="24"/>
           <w:lang w:val="hr-HR"/>
         </w:rPr>
-        <w:t>blockT</w:t>
+        <w:t>PODACI O VODITELJU OBRADE OSOBNIH PODATAKA</w:t>
       </w:r>
+    </w:p>
+    <w:tbl>
+      <w:tblPr>
+        <w:tblStyle w:val="TableGrid2"/>
+        <w:tblW w:w="0" w:type="auto"/>
+        <w:tblLook w:val="04A0" w:firstRow="1" w:lastRow="0" w:firstColumn="1" w:lastColumn="0" w:noHBand="0" w:noVBand="1"/>
+      </w:tblPr>
+      <w:tblGrid>
+        <w:gridCol w:w="9768"/>
+      </w:tblGrid>
+      <w:tr>
+        <w:trPr>
+          <w:trHeight w:val="768"/>
+        </w:trPr>
+        <w:tc>
+          <w:tcPr>
+            <w:tcW w:w="9768" w:type="dxa"/>
+          </w:tcPr>
+          <w:p>
+            <w:pPr>
+              <w:spacing w:before="120" w:after="120" w:line="240" w:lineRule="auto"/>
+              <w:ind w:left="360"/>
+              <w:rPr>
+                <w:rFonts w:eastAsia="Times New Roman" w:cs="Times New Roman"/>
+                <w:szCs w:val="24"/>
+                <w:lang w:val="hr-HR" w:eastAsia="en-GB"/>
+              </w:rPr>
+            </w:pPr>
+            <w:r>
+              <w:rPr>
+                <w:rFonts w:eastAsia="Times New Roman" w:cs="Times New Roman"/>
+                <w:szCs w:val="24"/>
+                <w:lang w:val="hr-HR" w:eastAsia="en-GB"/>
+              </w:rPr>
+              <w:t>${pp_01}</w:t>
+            </w:r>
+          </w:p>
+        </w:tc>
+      </w:tr>
+    </w:tbl>
+    <w:p>
+      <w:pPr>
+        <w:spacing w:before="120" w:after="120" w:line="240" w:lineRule="auto"/>
+        <w:jc w:val="both"/>
+        <w:rPr>
+          <w:rFonts w:eastAsia="Times New Roman" w:cs="Times New Roman"/>
+          <w:szCs w:val="24"/>
+          <w:lang w:val="hr-HR" w:eastAsia="en-GB"/>
+        </w:rPr>
+      </w:pPr>
+    </w:p>
+    <w:p>
+      <w:pPr>
+        <w:shd w:val="clear" w:color="auto" w:fill="0070C0"/>
+        <w:spacing w:before="100" w:line="240" w:lineRule="auto"/>
+        <w:ind w:left="360"/>
+        <w:jc w:val="both"/>
+        <w:outlineLvl w:val="0"/>
+        <w:rPr>
+          <w:rFonts w:eastAsia="Times New Roman" w:cs="Times New Roman"/>
+          <w:b/>
+          <w:bCs/>
+          <w:caps/>
+          <w:color w:val="FFFFFF"/>
+          <w:spacing w:val="15"/>
+          <w:szCs w:val="24"/>
+          <w:lang w:val="hr-HR"/>
+        </w:rPr>
+      </w:pPr>
       <w:r>
         <w:rPr>
           <w:rFonts w:eastAsia="Times New Roman" w:cs="Times New Roman"/>
@@ -168,9 +207,8 @@
           <w:szCs w:val="24"/>
           <w:lang w:val="hr-HR"/>
         </w:rPr>
-        <w:t>itle</w:t>
+        <w:t xml:space="preserve">2. </w:t>
       </w:r>
-      <w:proofErr w:type="spellEnd"/>
       <w:r>
         <w:rPr>
           <w:rFonts w:eastAsia="Times New Roman" w:cs="Times New Roman"/>
@@ -181,7 +219,626 @@
           <w:szCs w:val="24"/>
           <w:lang w:val="hr-HR"/>
         </w:rPr>
-        <w:t>}</w:t>
+        <w:t>KATEGORIJE I VRSTE OSOBNIH PODATAKA KOJE OBRAĐUJEMO</w:t>
+      </w:r>
+    </w:p>
+    <w:tbl>
+      <w:tblPr>
+        <w:tblStyle w:val="TableGrid2"/>
+        <w:tblW w:w="0" w:type="auto"/>
+        <w:tblLook w:val="04A0" w:firstRow="1" w:lastRow="0" w:firstColumn="1" w:lastColumn="0" w:noHBand="0" w:noVBand="1"/>
+      </w:tblPr>
+      <w:tblGrid>
+        <w:gridCol w:w="9768"/>
+      </w:tblGrid>
+      <w:tr>
+        <w:trPr>
+          <w:trHeight w:val="139"/>
+        </w:trPr>
+        <w:tc>
+          <w:tcPr>
+            <w:tcW w:w="9768" w:type="dxa"/>
+          </w:tcPr>
+          <w:p>
+            <w:pPr>
+              <w:spacing w:before="120" w:after="120" w:line="240" w:lineRule="auto"/>
+              <w:ind w:left="360"/>
+              <w:rPr>
+                <w:rFonts w:eastAsia="Times New Roman" w:cs="Times New Roman"/>
+                <w:szCs w:val="24"/>
+                <w:lang w:val="hr-HR" w:eastAsia="en-GB"/>
+              </w:rPr>
+            </w:pPr>
+            <w:r>
+              <w:rPr>
+                <w:rFonts w:eastAsia="Times New Roman" w:cs="Times New Roman"/>
+                <w:szCs w:val="24"/>
+                <w:lang w:val="hr-HR" w:eastAsia="en-GB"/>
+              </w:rPr>
+              <w:t>${pp_02}</w:t>
+            </w:r>
+          </w:p>
+          <w:p>
+            <w:pPr>
+              <w:spacing w:before="120" w:after="120" w:line="240" w:lineRule="auto"/>
+              <w:ind w:left="360"/>
+              <w:rPr>
+                <w:rFonts w:eastAsia="Times New Roman" w:cs="Times New Roman"/>
+                <w:szCs w:val="24"/>
+                <w:lang w:val="hr-HR" w:eastAsia="en-GB"/>
+              </w:rPr>
+            </w:pPr>
+          </w:p>
+        </w:tc>
+      </w:tr>
+    </w:tbl>
+    <w:p>
+      <w:pPr>
+        <w:spacing w:before="120" w:after="120" w:line="240" w:lineRule="auto"/>
+        <w:jc w:val="both"/>
+        <w:rPr>
+          <w:rFonts w:eastAsia="Times New Roman" w:cs="Times New Roman"/>
+          <w:szCs w:val="24"/>
+          <w:lang w:val="hr-HR" w:eastAsia="en-GB"/>
+        </w:rPr>
+      </w:pPr>
+    </w:p>
+    <w:p>
+      <w:pPr>
+        <w:shd w:val="clear" w:color="auto" w:fill="0070C0"/>
+        <w:spacing w:before="100" w:line="240" w:lineRule="auto"/>
+        <w:ind w:left="360"/>
+        <w:jc w:val="both"/>
+        <w:outlineLvl w:val="0"/>
+        <w:rPr>
+          <w:rFonts w:eastAsia="Times New Roman" w:cs="Times New Roman"/>
+          <w:b/>
+          <w:bCs/>
+          <w:caps/>
+          <w:color w:val="FFFFFF"/>
+          <w:spacing w:val="15"/>
+          <w:szCs w:val="24"/>
+          <w:lang w:val="hr-HR"/>
+        </w:rPr>
+      </w:pPr>
+      <w:r>
+        <w:rPr>
+          <w:rFonts w:eastAsia="Times New Roman" w:cs="Times New Roman"/>
+          <w:b/>
+          <w:bCs/>
+          <w:color w:val="FFFFFF"/>
+          <w:spacing w:val="15"/>
+          <w:szCs w:val="24"/>
+          <w:lang w:val="hr-HR"/>
+        </w:rPr>
+        <w:t xml:space="preserve">3. </w:t>
+      </w:r>
+      <w:r>
+        <w:rPr>
+          <w:rFonts w:eastAsia="Times New Roman" w:cs="Times New Roman"/>
+          <w:b/>
+          <w:bCs/>
+          <w:color w:val="FFFFFF"/>
+          <w:spacing w:val="15"/>
+          <w:szCs w:val="24"/>
+          <w:lang w:val="hr-HR"/>
+        </w:rPr>
+        <w:t>PRAVNI TEMELJI</w:t>
+      </w:r>
+      <w:r>
+        <w:rPr>
+          <w:rFonts w:eastAsia="Times New Roman" w:cs="Times New Roman"/>
+          <w:b/>
+          <w:bCs/>
+          <w:color w:val="FFFFFF"/>
+          <w:spacing w:val="15"/>
+          <w:szCs w:val="24"/>
+          <w:lang w:val="hr-HR"/>
+        </w:rPr>
+        <w:t>,</w:t>
+      </w:r>
+      <w:r>
+        <w:rPr>
+          <w:rFonts w:eastAsia="Times New Roman" w:cs="Times New Roman"/>
+          <w:b/>
+          <w:bCs/>
+          <w:color w:val="FFFFFF"/>
+          <w:spacing w:val="15"/>
+          <w:szCs w:val="24"/>
+          <w:lang w:val="hr-HR"/>
+        </w:rPr>
+        <w:t xml:space="preserve"> SVRHE OBRADE OSOBNIH PODATAKA </w:t>
+      </w:r>
+      <w:r>
+        <w:rPr>
+          <w:rFonts w:eastAsia="Times New Roman" w:cs="Times New Roman"/>
+          <w:b/>
+          <w:bCs/>
+          <w:color w:val="FFFFFF"/>
+          <w:spacing w:val="15"/>
+          <w:szCs w:val="24"/>
+          <w:lang w:val="hr-HR"/>
+        </w:rPr>
+        <w:t>i  ROKOVI ČUVANJA</w:t>
+      </w:r>
+    </w:p>
+    <w:tbl>
+      <w:tblPr>
+        <w:tblStyle w:val="TableGrid2"/>
+        <w:tblW w:w="0" w:type="auto"/>
+        <w:tblLook w:val="04A0" w:firstRow="1" w:lastRow="0" w:firstColumn="1" w:lastColumn="0" w:noHBand="0" w:noVBand="1"/>
+      </w:tblPr>
+      <w:tblGrid>
+        <w:gridCol w:w="9768"/>
+      </w:tblGrid>
+      <w:tr>
+        <w:trPr>
+          <w:trHeight w:val="906"/>
+        </w:trPr>
+        <w:tc>
+          <w:tcPr>
+            <w:tcW w:w="9768" w:type="dxa"/>
+          </w:tcPr>
+          <w:p>
+            <w:pPr>
+              <w:spacing w:before="120" w:after="120" w:line="240" w:lineRule="auto"/>
+              <w:ind w:left="360"/>
+              <w:rPr>
+                <w:rFonts w:eastAsia="Times New Roman" w:cs="Times New Roman"/>
+                <w:szCs w:val="24"/>
+                <w:lang w:val="hr-HR" w:eastAsia="en-GB"/>
+              </w:rPr>
+            </w:pPr>
+            <w:r>
+              <w:rPr>
+                <w:rFonts w:eastAsia="Times New Roman" w:cs="Times New Roman"/>
+                <w:szCs w:val="24"/>
+                <w:lang w:val="hr-HR" w:eastAsia="en-GB"/>
+              </w:rPr>
+              <w:t>${pp_03}</w:t>
+            </w:r>
+          </w:p>
+        </w:tc>
+      </w:tr>
+    </w:tbl>
+    <w:p>
+      <w:pPr>
+        <w:spacing w:before="120" w:after="120" w:line="240" w:lineRule="auto"/>
+        <w:jc w:val="both"/>
+        <w:rPr>
+          <w:rFonts w:eastAsia="Times New Roman" w:cs="Times New Roman"/>
+          <w:szCs w:val="24"/>
+          <w:lang w:val="hr-HR" w:eastAsia="en-GB"/>
+        </w:rPr>
+      </w:pPr>
+    </w:p>
+    <w:p>
+      <w:pPr>
+        <w:shd w:val="clear" w:color="auto" w:fill="0070C0"/>
+        <w:spacing w:before="100" w:line="240" w:lineRule="auto"/>
+        <w:ind w:left="360"/>
+        <w:jc w:val="both"/>
+        <w:outlineLvl w:val="0"/>
+        <w:rPr>
+          <w:rFonts w:eastAsia="Times New Roman" w:cs="Times New Roman"/>
+          <w:b/>
+          <w:bCs/>
+          <w:caps/>
+          <w:color w:val="FFFFFF"/>
+          <w:spacing w:val="15"/>
+          <w:szCs w:val="24"/>
+          <w:lang w:val="hr-HR"/>
+        </w:rPr>
+      </w:pPr>
+      <w:r>
+        <w:rPr>
+          <w:rFonts w:eastAsia="Times New Roman" w:cs="Times New Roman"/>
+          <w:b/>
+          <w:bCs/>
+          <w:color w:val="FFFFFF"/>
+          <w:spacing w:val="15"/>
+          <w:szCs w:val="24"/>
+          <w:lang w:val="hr-HR"/>
+        </w:rPr>
+        <w:t xml:space="preserve">4. </w:t>
+      </w:r>
+      <w:r>
+        <w:rPr>
+          <w:rFonts w:eastAsia="Times New Roman" w:cs="Times New Roman"/>
+          <w:b/>
+          <w:bCs/>
+          <w:color w:val="FFFFFF"/>
+          <w:spacing w:val="15"/>
+          <w:szCs w:val="24"/>
+          <w:lang w:val="hr-HR"/>
+        </w:rPr>
+        <w:t>TEHNIČKE I ORGANIZACIJSKE MJERE ZA ZAŠTITU OSOBNIH PODATAKA</w:t>
+      </w:r>
+    </w:p>
+    <w:tbl>
+      <w:tblPr>
+        <w:tblStyle w:val="TableGrid2"/>
+        <w:tblW w:w="0" w:type="auto"/>
+        <w:tblLook w:val="04A0" w:firstRow="1" w:lastRow="0" w:firstColumn="1" w:lastColumn="0" w:noHBand="0" w:noVBand="1"/>
+      </w:tblPr>
+      <w:tblGrid>
+        <w:gridCol w:w="9768"/>
+      </w:tblGrid>
+      <w:tr>
+        <w:trPr>
+          <w:trHeight w:val="978"/>
+        </w:trPr>
+        <w:tc>
+          <w:tcPr>
+            <w:tcW w:w="9768" w:type="dxa"/>
+          </w:tcPr>
+          <w:p>
+            <w:pPr>
+              <w:spacing w:before="120" w:after="120" w:line="240" w:lineRule="auto"/>
+              <w:ind w:left="360"/>
+              <w:rPr>
+                <w:rFonts w:eastAsia="Times New Roman" w:cs="Times New Roman"/>
+                <w:szCs w:val="24"/>
+                <w:lang w:val="hr-HR" w:eastAsia="en-GB"/>
+              </w:rPr>
+            </w:pPr>
+            <w:r>
+              <w:rPr>
+                <w:rFonts w:eastAsia="Times New Roman" w:cs="Times New Roman"/>
+                <w:szCs w:val="24"/>
+                <w:lang w:val="hr-HR" w:eastAsia="en-GB"/>
+              </w:rPr>
+              <w:t>${pp_04}</w:t>
+            </w:r>
+          </w:p>
+        </w:tc>
+      </w:tr>
+    </w:tbl>
+    <w:p>
+      <w:pPr>
+        <w:spacing w:before="120" w:after="120" w:line="240" w:lineRule="auto"/>
+        <w:jc w:val="both"/>
+        <w:rPr>
+          <w:rFonts w:eastAsia="Times New Roman" w:cs="Times New Roman"/>
+          <w:szCs w:val="24"/>
+          <w:lang w:val="hr-HR" w:eastAsia="en-GB"/>
+        </w:rPr>
+      </w:pPr>
+    </w:p>
+    <w:p>
+      <w:pPr>
+        <w:spacing w:before="120" w:after="120" w:line="240" w:lineRule="auto"/>
+        <w:jc w:val="both"/>
+        <w:rPr>
+          <w:rFonts w:eastAsia="Times New Roman" w:cs="Times New Roman"/>
+          <w:szCs w:val="24"/>
+          <w:lang w:val="hr-HR" w:eastAsia="en-GB"/>
+        </w:rPr>
+      </w:pPr>
+    </w:p>
+    <w:p>
+      <w:pPr>
+        <w:shd w:val="clear" w:color="auto" w:fill="0070C0"/>
+        <w:spacing w:before="100" w:line="240" w:lineRule="auto"/>
+        <w:ind w:left="360"/>
+        <w:jc w:val="both"/>
+        <w:outlineLvl w:val="0"/>
+        <w:rPr>
+          <w:rFonts w:eastAsia="Times New Roman" w:cs="Times New Roman"/>
+          <w:b/>
+          <w:bCs/>
+          <w:caps/>
+          <w:color w:val="FFFFFF"/>
+          <w:spacing w:val="15"/>
+          <w:szCs w:val="24"/>
+          <w:lang w:val="hr-HR"/>
+        </w:rPr>
+      </w:pPr>
+      <w:r>
+        <w:rPr>
+          <w:rFonts w:eastAsia="Times New Roman" w:cs="Times New Roman"/>
+          <w:b/>
+          <w:bCs/>
+          <w:color w:val="FFFFFF"/>
+          <w:spacing w:val="15"/>
+          <w:szCs w:val="24"/>
+          <w:lang w:val="hr-HR"/>
+        </w:rPr>
+        <w:t xml:space="preserve">5. </w:t>
+      </w:r>
+      <w:r>
+        <w:rPr>
+          <w:rFonts w:eastAsia="Times New Roman" w:cs="Times New Roman"/>
+          <w:b/>
+          <w:bCs/>
+          <w:color w:val="FFFFFF"/>
+          <w:spacing w:val="15"/>
+          <w:szCs w:val="24"/>
+          <w:lang w:val="hr-HR"/>
+        </w:rPr>
+        <w:t>VAŠA PRAVA</w:t>
+      </w:r>
+    </w:p>
+    <w:tbl>
+      <w:tblPr>
+        <w:tblStyle w:val="TableGrid2"/>
+        <w:tblW w:w="0" w:type="auto"/>
+        <w:tblLook w:val="04A0" w:firstRow="1" w:lastRow="0" w:firstColumn="1" w:lastColumn="0" w:noHBand="0" w:noVBand="1"/>
+      </w:tblPr>
+      <w:tblGrid>
+        <w:gridCol w:w="9768"/>
+      </w:tblGrid>
+      <w:tr>
+        <w:trPr>
+          <w:trHeight w:val="868"/>
+        </w:trPr>
+        <w:tc>
+          <w:tcPr>
+            <w:tcW w:w="9768" w:type="dxa"/>
+          </w:tcPr>
+          <w:p>
+            <w:pPr>
+              <w:spacing w:before="120" w:after="120" w:line="240" w:lineRule="auto"/>
+              <w:ind w:left="357"/>
+              <w:rPr>
+                <w:rFonts w:eastAsia="Times New Roman" w:cs="Times New Roman"/>
+                <w:szCs w:val="24"/>
+                <w:lang w:val="hr-HR" w:eastAsia="en-GB"/>
+              </w:rPr>
+            </w:pPr>
+            <w:r>
+              <w:rPr>
+                <w:rFonts w:eastAsia="Times New Roman" w:cs="Times New Roman"/>
+                <w:szCs w:val="24"/>
+                <w:lang w:val="hr-HR"/>
+              </w:rPr>
+              <w:t>${pp_05}</w:t>
+            </w:r>
+          </w:p>
+        </w:tc>
+      </w:tr>
+    </w:tbl>
+    <w:p>
+      <w:pPr>
+        <w:spacing w:before="120" w:after="120" w:line="240" w:lineRule="auto"/>
+        <w:jc w:val="both"/>
+        <w:rPr>
+          <w:rFonts w:eastAsia="Times New Roman" w:cs="Times New Roman"/>
+          <w:szCs w:val="24"/>
+          <w:lang w:val="hr-HR" w:eastAsia="en-GB"/>
+        </w:rPr>
+      </w:pPr>
+    </w:p>
+    <w:p>
+      <w:pPr>
+        <w:shd w:val="clear" w:color="auto" w:fill="0070C0"/>
+        <w:spacing w:before="100" w:line="240" w:lineRule="auto"/>
+        <w:ind w:left="360"/>
+        <w:jc w:val="both"/>
+        <w:outlineLvl w:val="0"/>
+        <w:rPr>
+          <w:rFonts w:eastAsia="Times New Roman" w:cs="Times New Roman"/>
+          <w:b/>
+          <w:bCs/>
+          <w:caps/>
+          <w:color w:val="FFFFFF"/>
+          <w:spacing w:val="15"/>
+          <w:szCs w:val="24"/>
+          <w:lang w:val="hr-HR"/>
+        </w:rPr>
+      </w:pPr>
+      <w:r>
+        <w:rPr>
+          <w:rFonts w:eastAsia="Times New Roman" w:cs="Times New Roman"/>
+          <w:b/>
+          <w:bCs/>
+          <w:color w:val="FFFFFF"/>
+          <w:spacing w:val="15"/>
+          <w:szCs w:val="24"/>
+          <w:lang w:val="hr-HR"/>
+        </w:rPr>
+        <w:t xml:space="preserve">6. </w:t>
+      </w:r>
+      <w:r>
+        <w:rPr>
+          <w:rFonts w:eastAsia="Times New Roman" w:cs="Times New Roman"/>
+          <w:b/>
+          <w:bCs/>
+          <w:color w:val="FFFFFF"/>
+          <w:spacing w:val="15"/>
+          <w:szCs w:val="24"/>
+          <w:lang w:val="hr-HR"/>
+        </w:rPr>
+        <w:t>Primatelji</w:t>
+      </w:r>
+      <w:r>
+        <w:rPr>
+          <w:rFonts w:eastAsia="Times New Roman" w:cs="Times New Roman"/>
+          <w:b/>
+          <w:bCs/>
+          <w:color w:val="FFFFFF"/>
+          <w:spacing w:val="15"/>
+          <w:szCs w:val="24"/>
+          <w:lang w:val="hr-HR"/>
+        </w:rPr>
+        <w:t xml:space="preserve"> podataka/kategorija primatelja, prijenos podataka</w:t>
+      </w:r>
+      <w:r>
+        <w:rPr>
+          <w:rFonts w:eastAsia="Times New Roman" w:cs="Times New Roman"/>
+          <w:b/>
+          <w:bCs/>
+          <w:color w:val="FFFFFF"/>
+          <w:spacing w:val="15"/>
+          <w:szCs w:val="24"/>
+          <w:lang w:val="hr-HR"/>
+        </w:rPr>
+        <w:t xml:space="preserve"> u</w:t>
+      </w:r>
+      <w:r>
+        <w:rPr>
+          <w:rFonts w:eastAsia="Times New Roman" w:cs="Times New Roman"/>
+          <w:b/>
+          <w:bCs/>
+          <w:color w:val="FFFFFF"/>
+          <w:spacing w:val="15"/>
+          <w:szCs w:val="24"/>
+          <w:lang w:val="hr-HR"/>
+        </w:rPr>
+        <w:t xml:space="preserve"> treć</w:t>
+      </w:r>
+      <w:r>
+        <w:rPr>
+          <w:rFonts w:eastAsia="Times New Roman" w:cs="Times New Roman"/>
+          <w:b/>
+          <w:bCs/>
+          <w:color w:val="FFFFFF"/>
+          <w:spacing w:val="15"/>
+          <w:szCs w:val="24"/>
+          <w:lang w:val="hr-HR"/>
+        </w:rPr>
+        <w:t>e</w:t>
+      </w:r>
+      <w:r>
+        <w:rPr>
+          <w:rFonts w:eastAsia="Times New Roman" w:cs="Times New Roman"/>
+          <w:b/>
+          <w:bCs/>
+          <w:color w:val="FFFFFF"/>
+          <w:spacing w:val="15"/>
+          <w:szCs w:val="24"/>
+          <w:lang w:val="hr-HR"/>
+        </w:rPr>
+        <w:t xml:space="preserve"> zemlj</w:t>
+      </w:r>
+      <w:r>
+        <w:rPr>
+          <w:rFonts w:eastAsia="Times New Roman" w:cs="Times New Roman"/>
+          <w:b/>
+          <w:bCs/>
+          <w:color w:val="FFFFFF"/>
+          <w:spacing w:val="15"/>
+          <w:szCs w:val="24"/>
+          <w:lang w:val="hr-HR"/>
+        </w:rPr>
+        <w:t xml:space="preserve">e </w:t>
+      </w:r>
+      <w:r>
+        <w:rPr>
+          <w:rFonts w:eastAsia="Times New Roman" w:cs="Times New Roman"/>
+          <w:b/>
+          <w:bCs/>
+          <w:color w:val="FFFFFF"/>
+          <w:spacing w:val="15"/>
+          <w:szCs w:val="24"/>
+          <w:lang w:val="hr-HR"/>
+        </w:rPr>
+        <w:t>i</w:t>
+      </w:r>
+      <w:r>
+        <w:rPr>
+          <w:rFonts w:eastAsia="Times New Roman" w:cs="Times New Roman"/>
+          <w:b/>
+          <w:bCs/>
+          <w:color w:val="FFFFFF"/>
+          <w:spacing w:val="15"/>
+          <w:szCs w:val="24"/>
+          <w:lang w:val="hr-HR"/>
+        </w:rPr>
+        <w:t xml:space="preserve"> automatizirano donošenja odluka </w:t>
+      </w:r>
+    </w:p>
+    <w:tbl>
+      <w:tblPr>
+        <w:tblStyle w:val="TableGrid2"/>
+        <w:tblW w:w="0" w:type="auto"/>
+        <w:tblLook w:val="04A0" w:firstRow="1" w:lastRow="0" w:firstColumn="1" w:lastColumn="0" w:noHBand="0" w:noVBand="1"/>
+      </w:tblPr>
+      <w:tblGrid>
+        <w:gridCol w:w="9768"/>
+      </w:tblGrid>
+      <w:tr>
+        <w:trPr>
+          <w:trHeight w:val="983"/>
+        </w:trPr>
+        <w:tc>
+          <w:tcPr>
+            <w:tcW w:w="9768" w:type="dxa"/>
+          </w:tcPr>
+          <w:p>
+            <w:pPr>
+              <w:spacing w:before="120" w:after="120" w:line="240" w:lineRule="auto"/>
+              <w:ind w:left="357"/>
+              <w:rPr>
+                <w:rFonts w:eastAsia="Times New Roman" w:cs="Times New Roman"/>
+                <w:szCs w:val="24"/>
+                <w:lang w:val="hr-HR" w:eastAsia="en-GB"/>
+              </w:rPr>
+            </w:pPr>
+            <w:r>
+              <w:rPr>
+                <w:rFonts w:eastAsia="Times New Roman" w:cs="Times New Roman"/>
+                <w:szCs w:val="24"/>
+                <w:lang w:val="hr-HR" w:eastAsia="en-GB"/>
+              </w:rPr>
+              <w:t>${pp_06}</w:t>
+            </w:r>
+          </w:p>
+        </w:tc>
+      </w:tr>
+    </w:tbl>
+    <w:p>
+      <w:pPr>
+        <w:spacing w:before="120" w:after="120" w:line="240" w:lineRule="auto"/>
+        <w:jc w:val="both"/>
+        <w:rPr>
+          <w:rFonts w:eastAsia="Times New Roman" w:cs="Times New Roman"/>
+          <w:szCs w:val="24"/>
+          <w:lang w:val="hr-HR" w:eastAsia="en-GB"/>
+        </w:rPr>
+      </w:pPr>
+    </w:p>
+    <w:p>
+      <w:pPr>
+        <w:spacing w:before="120" w:after="120" w:line="240" w:lineRule="auto"/>
+        <w:jc w:val="both"/>
+        <w:rPr>
+          <w:rFonts w:eastAsia="Times New Roman" w:cs="Times New Roman"/>
+          <w:szCs w:val="24"/>
+          <w:lang w:val="hr-HR" w:eastAsia="en-GB"/>
+        </w:rPr>
+      </w:pPr>
+    </w:p>
+    <w:p>
+      <w:pPr>
+        <w:shd w:val="clear" w:color="auto" w:fill="0070C0"/>
+        <w:spacing w:before="100" w:line="240" w:lineRule="auto"/>
+        <w:ind w:left="360"/>
+        <w:jc w:val="both"/>
+        <w:outlineLvl w:val="0"/>
+        <w:rPr>
+          <w:rFonts w:eastAsia="Times New Roman" w:cs="Times New Roman"/>
+          <w:b/>
+          <w:bCs/>
+          <w:caps/>
+          <w:color w:val="FFFFFF"/>
+          <w:spacing w:val="15"/>
+          <w:szCs w:val="24"/>
+          <w:lang w:val="hr-HR"/>
+        </w:rPr>
+      </w:pPr>
+      <w:r>
+        <w:rPr>
+          <w:rFonts w:eastAsia="Times New Roman" w:cs="Times New Roman"/>
+          <w:b/>
+          <w:bCs/>
+          <w:color w:val="FFFFFF"/>
+          <w:spacing w:val="15"/>
+          <w:szCs w:val="24"/>
+          <w:lang w:val="hr-HR"/>
+        </w:rPr>
+        <w:lastRenderedPageBreak/>
+        <w:t>7.  KORIŠTENJE KOLAČIĆA</w:t>
       </w:r>
     </w:p>
     <w:tbl>
@@ -205,6 +862,7 @@
             <w:pPr>
               <w:spacing w:before="120" w:after="120" w:line="240" w:lineRule="auto"/>
               <w:ind w:left="360"/>
+              <w:jc w:val="both"/>
               <w:rPr>
                 <w:rFonts w:eastAsia="Times New Roman" w:cs="Times New Roman"/>
                 <w:szCs w:val="24"/>
@@ -217,16 +875,15 @@
                 <w:szCs w:val="24"/>
                 <w:lang w:val="hr-HR" w:eastAsia="en-GB"/>
               </w:rPr>
-              <w:t>${</w:t>
-            </w:r>
-            <w:proofErr w:type="spellStart"/>
+              <w:t>N</w:t>
+            </w:r>
             <w:r>
               <w:rPr>
                 <w:rFonts w:eastAsia="Times New Roman" w:cs="Times New Roman"/>
                 <w:szCs w:val="24"/>
                 <w:lang w:val="hr-HR" w:eastAsia="en-GB"/>
               </w:rPr>
-              <w:t>blockC</w:t>
+              <w:t xml:space="preserve">a </w:t>
             </w:r>
             <w:r>
               <w:rPr>
@@ -234,22 +891,22 @@
                 <w:szCs w:val="24"/>
                 <w:lang w:val="hr-HR" w:eastAsia="en-GB"/>
               </w:rPr>
-              <w:t>ontentWrapper</w:t>
-            </w:r>
-            <w:proofErr w:type="spellEnd"/>
+              <w:t xml:space="preserve"> našim </w:t>
+            </w:r>
             <w:r>
               <w:rPr>
                 <w:rFonts w:eastAsia="Times New Roman" w:cs="Times New Roman"/>
                 <w:szCs w:val="24"/>
                 <w:lang w:val="hr-HR" w:eastAsia="en-GB"/>
               </w:rPr>
-              <w:t>}</w:t>
+              <w:t>službenim internetskim stranicama koriste se tzv. kolačići (cookies) – tekstualne datoteke koje na računalo korisnika smješta internetski poslužitelj (server), putem kojeg davatelj usluge pristupa Internetu (ISP) prikazuje web stranicu.</w:t>
             </w:r>
           </w:p>
           <w:p>
             <w:pPr>
               <w:spacing w:before="120" w:after="120" w:line="240" w:lineRule="auto"/>
               <w:ind w:left="360"/>
+              <w:jc w:val="both"/>
               <w:rPr>
                 <w:rFonts w:eastAsia="Times New Roman" w:cs="Times New Roman"/>
                 <w:szCs w:val="24"/>
@@ -262,89 +919,614 @@
                 <w:szCs w:val="24"/>
                 <w:lang w:val="hr-HR" w:eastAsia="en-GB"/>
               </w:rPr>
-              <w:t>${</w:t>
-            </w:r>
+              <w:t>N</w:t>
+            </w:r>
+            <w:r>
+              <w:rPr>
+                <w:rFonts w:eastAsia="Times New Roman" w:cs="Times New Roman"/>
+                <w:szCs w:val="24"/>
+                <w:lang w:val="hr-HR" w:eastAsia="en-GB"/>
+              </w:rPr>
+              <w:t>a našim stranicma koriste se tehnički kolačići</w:t>
+            </w:r>
+            <w:r>
+              <w:rPr>
+                <w:rFonts w:eastAsia="Times New Roman" w:cs="Times New Roman"/>
+                <w:szCs w:val="24"/>
+                <w:lang w:val="hr-HR" w:eastAsia="en-GB"/>
+              </w:rPr>
+              <w:t xml:space="preserve"> koji su </w:t>
+            </w:r>
+            <w:r>
+              <w:rPr>
+                <w:rFonts w:eastAsia="Times New Roman" w:cs="Times New Roman"/>
+                <w:szCs w:val="24"/>
+                <w:lang w:val="hr-HR" w:eastAsia="en-GB"/>
+              </w:rPr>
+              <w:t>obavezni kolačići, ne mogu se isključiti</w:t>
+            </w:r>
+            <w:r>
+              <w:rPr>
+                <w:rFonts w:eastAsia="Times New Roman" w:cs="Times New Roman"/>
+                <w:szCs w:val="24"/>
+                <w:lang w:val="hr-HR" w:eastAsia="en-GB"/>
+              </w:rPr>
+              <w:t xml:space="preserve"> te su</w:t>
+            </w:r>
+            <w:r>
+              <w:rPr>
+                <w:rFonts w:eastAsia="Times New Roman" w:cs="Times New Roman"/>
+                <w:szCs w:val="24"/>
+                <w:lang w:val="hr-HR" w:eastAsia="en-GB"/>
+              </w:rPr>
+              <w:t xml:space="preserve"> nužni za funkcioniranje Internet mjesta</w:t>
+            </w:r>
+            <w:r>
+              <w:rPr>
+                <w:rFonts w:eastAsia="Times New Roman" w:cs="Times New Roman"/>
+                <w:szCs w:val="24"/>
+                <w:lang w:val="hr-HR" w:eastAsia="en-GB"/>
+              </w:rPr>
+              <w:t>. Za takve kolačiće nije potrebno tražiti Vašu privolu. Sve informacije o</w:t>
+            </w:r>
+            <w:r>
+              <w:rPr>
+                <w:rFonts w:eastAsia="Times New Roman" w:cs="Times New Roman"/>
+                <w:szCs w:val="24"/>
+                <w:lang w:val="hr-HR" w:eastAsia="en-GB"/>
+              </w:rPr>
+              <w:t xml:space="preserve"> tome kako obrađujemo Vaše osobne podatke putem</w:t>
+            </w:r>
+            <w:r>
+              <w:rPr>
+                <w:rFonts w:eastAsia="Times New Roman" w:cs="Times New Roman"/>
+                <w:szCs w:val="24"/>
+                <w:lang w:val="hr-HR" w:eastAsia="en-GB"/>
+              </w:rPr>
+              <w:t xml:space="preserve"> kolači</w:t>
+            </w:r>
+            <w:r>
+              <w:rPr>
+                <w:rFonts w:eastAsia="Times New Roman" w:cs="Times New Roman"/>
+                <w:szCs w:val="24"/>
+                <w:lang w:val="hr-HR" w:eastAsia="en-GB"/>
+              </w:rPr>
+              <w:t>ća</w:t>
+            </w:r>
+            <w:r>
+              <w:rPr>
+                <w:rFonts w:eastAsia="Times New Roman" w:cs="Times New Roman"/>
+                <w:szCs w:val="24"/>
+                <w:lang w:val="hr-HR" w:eastAsia="en-GB"/>
+              </w:rPr>
+              <w:t xml:space="preserve"> mo</w:t>
+            </w:r>
+            <w:r>
+              <w:rPr>
+                <w:rFonts w:eastAsia="Times New Roman" w:cs="Times New Roman"/>
+                <w:szCs w:val="24"/>
+                <w:lang w:val="hr-HR" w:eastAsia="en-GB"/>
+              </w:rPr>
+              <w:t>ž</w:t>
+            </w:r>
+            <w:r>
+              <w:rPr>
+                <w:rFonts w:eastAsia="Times New Roman" w:cs="Times New Roman"/>
+                <w:szCs w:val="24"/>
+                <w:lang w:val="hr-HR" w:eastAsia="en-GB"/>
+              </w:rPr>
+              <w:t>ete pronaći na: __________________</w:t>
+            </w:r>
+          </w:p>
+        </w:tc>
+      </w:tr>
+    </w:tbl>
+    <w:p>
+      <w:pPr>
+        <w:spacing w:before="120" w:after="120" w:line="240" w:lineRule="auto"/>
+        <w:jc w:val="both"/>
+        <w:rPr>
+          <w:rFonts w:eastAsia="Times New Roman" w:cs="Times New Roman"/>
+          <w:szCs w:val="24"/>
+          <w:lang w:val="hr-HR" w:eastAsia="en-GB"/>
+        </w:rPr>
+      </w:pPr>
+    </w:p>
+    <w:p>
+      <w:pPr>
+        <w:spacing w:before="120" w:after="120" w:line="240" w:lineRule="auto"/>
+        <w:jc w:val="both"/>
+        <w:rPr>
+          <w:rFonts w:eastAsia="Times New Roman" w:cs="Times New Roman"/>
+          <w:szCs w:val="24"/>
+          <w:lang w:val="hr-HR" w:eastAsia="en-GB"/>
+        </w:rPr>
+      </w:pPr>
+    </w:p>
+    <w:p>
+      <w:pPr>
+        <w:shd w:val="clear" w:color="auto" w:fill="0070C0"/>
+        <w:spacing w:before="100" w:line="240" w:lineRule="auto"/>
+        <w:ind w:left="360"/>
+        <w:jc w:val="both"/>
+        <w:outlineLvl w:val="0"/>
+        <w:rPr>
+          <w:rFonts w:eastAsia="Times New Roman" w:cs="Times New Roman"/>
+          <w:b/>
+          <w:bCs/>
+          <w:caps/>
+          <w:color w:val="FFFFFF"/>
+          <w:spacing w:val="15"/>
+          <w:szCs w:val="24"/>
+          <w:lang w:val="hr-HR"/>
+        </w:rPr>
+      </w:pPr>
+      <w:r>
+        <w:rPr>
+          <w:rFonts w:eastAsia="Times New Roman" w:cs="Times New Roman"/>
+          <w:b/>
+          <w:bCs/>
+          <w:color w:val="FFFFFF"/>
+          <w:spacing w:val="15"/>
+          <w:szCs w:val="24"/>
+          <w:lang w:val="hr-HR"/>
+        </w:rPr>
+        <w:t>8</w:t>
+      </w:r>
+      <w:r>
+        <w:rPr>
+          <w:rFonts w:eastAsia="Times New Roman" w:cs="Times New Roman"/>
+          <w:b/>
+          <w:bCs/>
+          <w:color w:val="FFFFFF"/>
+          <w:spacing w:val="15"/>
+          <w:szCs w:val="24"/>
+          <w:lang w:val="hr-HR"/>
+        </w:rPr>
+        <w:t xml:space="preserve">.  </w:t>
+      </w:r>
+      <w:r>
+        <w:rPr>
+          <w:rFonts w:eastAsia="Times New Roman" w:cs="Times New Roman"/>
+          <w:b/>
+          <w:bCs/>
+          <w:color w:val="FFFFFF"/>
+          <w:spacing w:val="15"/>
+          <w:szCs w:val="24"/>
+          <w:lang w:val="hr-HR"/>
+        </w:rPr>
+        <w:t>PRAVO NA PODNOŠENJE</w:t>
+      </w:r>
+      <w:r>
+        <w:rPr>
+          <w:rFonts w:eastAsia="Times New Roman" w:cs="Times New Roman"/>
+          <w:b/>
+          <w:bCs/>
+          <w:color w:val="FFFFFF"/>
+          <w:spacing w:val="15"/>
+          <w:szCs w:val="24"/>
+          <w:lang w:val="hr-HR"/>
+        </w:rPr>
+        <w:t xml:space="preserve">  </w:t>
+      </w:r>
+      <w:r>
+        <w:rPr>
+          <w:rFonts w:eastAsia="Times New Roman" w:cs="Times New Roman"/>
+          <w:b/>
+          <w:bCs/>
+          <w:color w:val="FFFFFF"/>
+          <w:spacing w:val="15"/>
+          <w:szCs w:val="24"/>
+          <w:lang w:val="hr-HR"/>
+        </w:rPr>
+        <w:t>PRITUŽBE U VEZI OBRADE VAŠIH OSOBNIH PODATAKA</w:t>
+      </w:r>
+    </w:p>
+    <w:tbl>
+      <w:tblPr>
+        <w:tblStyle w:val="TableGrid2"/>
+        <w:tblW w:w="0" w:type="auto"/>
+        <w:tblLook w:val="04A0" w:firstRow="1" w:lastRow="0" w:firstColumn="1" w:lastColumn="0" w:noHBand="0" w:noVBand="1"/>
+      </w:tblPr>
+      <w:tblGrid>
+        <w:gridCol w:w="9768"/>
+      </w:tblGrid>
+      <w:tr>
+        <w:trPr>
+          <w:trHeight w:val="707"/>
+        </w:trPr>
+        <w:tc>
+          <w:tcPr>
+            <w:tcW w:w="9768" w:type="dxa"/>
+          </w:tcPr>
+          <w:p>
+            <w:pPr>
+              <w:spacing w:before="120" w:after="120" w:line="240" w:lineRule="auto"/>
+              <w:ind w:left="357"/>
+              <w:rPr>
+                <w:rFonts w:eastAsia="Times New Roman" w:cs="Times New Roman"/>
+                <w:szCs w:val="24"/>
+                <w:lang w:val="hr-HR" w:eastAsia="en-GB"/>
+              </w:rPr>
+            </w:pPr>
+            <w:r>
+              <w:rPr>
+                <w:rFonts w:eastAsia="Times New Roman" w:cs="Times New Roman"/>
+                <w:szCs w:val="24"/>
+                <w:lang w:val="hr-HR" w:eastAsia="en-GB"/>
+              </w:rPr>
+              <w:t>${pp_08}</w:t>
+            </w:r>
+          </w:p>
+        </w:tc>
+      </w:tr>
+    </w:tbl>
+    <w:p>
+      <w:pPr>
+        <w:spacing w:before="120" w:after="120" w:line="240" w:lineRule="auto"/>
+        <w:jc w:val="both"/>
+        <w:rPr>
+          <w:rFonts w:eastAsia="Times New Roman" w:cs="Times New Roman"/>
+          <w:szCs w:val="24"/>
+          <w:lang w:val="hr-HR" w:eastAsia="en-GB"/>
+        </w:rPr>
+      </w:pPr>
+    </w:p>
+    <w:p>
+      <w:pPr>
+        <w:shd w:val="clear" w:color="auto" w:fill="0070C0"/>
+        <w:spacing w:before="100" w:line="240" w:lineRule="auto"/>
+        <w:ind w:left="360"/>
+        <w:jc w:val="both"/>
+        <w:outlineLvl w:val="0"/>
+        <w:rPr>
+          <w:rFonts w:eastAsia="Times New Roman" w:cs="Times New Roman"/>
+          <w:b/>
+          <w:bCs/>
+          <w:caps/>
+          <w:color w:val="FFFFFF"/>
+          <w:spacing w:val="15"/>
+          <w:szCs w:val="24"/>
+          <w:lang w:val="hr-HR"/>
+        </w:rPr>
+      </w:pPr>
+      <w:bookmarkStart w:id="0" w:name="_Hlk54178906"/>
+      <w:r>
+        <w:rPr>
+          <w:rFonts w:eastAsia="Times New Roman" w:cs="Times New Roman"/>
+          <w:b/>
+          <w:bCs/>
+          <w:color w:val="FFFFFF"/>
+          <w:spacing w:val="15"/>
+          <w:szCs w:val="24"/>
+          <w:lang w:val="hr-HR"/>
+        </w:rPr>
+        <w:t>9</w:t>
+      </w:r>
+      <w:r>
+        <w:rPr>
+          <w:rFonts w:eastAsia="Times New Roman" w:cs="Times New Roman"/>
+          <w:b/>
+          <w:bCs/>
+          <w:color w:val="FFFFFF"/>
+          <w:spacing w:val="15"/>
+          <w:szCs w:val="24"/>
+          <w:lang w:val="hr-HR"/>
+        </w:rPr>
+        <w:t xml:space="preserve">. </w:t>
+      </w:r>
+      <w:r>
+        <w:rPr>
+          <w:rFonts w:eastAsia="Times New Roman" w:cs="Times New Roman"/>
+          <w:b/>
+          <w:bCs/>
+          <w:color w:val="FFFFFF"/>
+          <w:spacing w:val="15"/>
+          <w:szCs w:val="24"/>
+          <w:lang w:val="hr-HR"/>
+        </w:rPr>
+        <w:t>PROMJENE POLITIKE PRIVATNOSI</w:t>
+      </w:r>
+    </w:p>
+    <w:tbl>
+      <w:tblPr>
+        <w:tblStyle w:val="TableGrid2"/>
+        <w:tblW w:w="0" w:type="auto"/>
+        <w:tblLook w:val="04A0" w:firstRow="1" w:lastRow="0" w:firstColumn="1" w:lastColumn="0" w:noHBand="0" w:noVBand="1"/>
+      </w:tblPr>
+      <w:tblGrid>
+        <w:gridCol w:w="9768"/>
+      </w:tblGrid>
+      <w:tr>
+        <w:trPr>
+          <w:trHeight w:val="2141"/>
+        </w:trPr>
+        <w:tc>
+          <w:tcPr>
+            <w:tcW w:w="9768" w:type="dxa"/>
+          </w:tcPr>
+          <w:p>
+            <w:pPr>
+              <w:spacing w:before="120" w:after="120" w:line="240" w:lineRule="auto"/>
+              <w:ind w:left="357"/>
+              <w:rPr>
+                <w:rFonts w:eastAsia="Times New Roman" w:cs="Times New Roman"/>
+                <w:szCs w:val="24"/>
+                <w:lang w:val="hr-HR" w:eastAsia="en-GB"/>
+              </w:rPr>
+            </w:pPr>
             <w:proofErr w:type="spellStart"/>
             <w:r>
               <w:rPr>
-                <w:rFonts w:eastAsia="Times New Roman" w:cs="Times New Roman"/>
-                <w:szCs w:val="24"/>
-                <w:lang w:val="hr-HR" w:eastAsia="en-GB"/>
-              </w:rPr>
-              <w:t>blockC</w:t>
-            </w:r>
-            <w:r>
-              <w:rPr>
-                <w:rFonts w:eastAsia="Times New Roman" w:cs="Times New Roman"/>
-                <w:szCs w:val="24"/>
-                <w:lang w:val="hr-HR" w:eastAsia="en-GB"/>
-              </w:rPr>
-              <w:t>ontent</w:t>
+                <w:rFonts w:eastAsia="Constantia" w:cs="Constantia"/>
+                <w:szCs w:val="24"/>
+              </w:rPr>
+              <w:t>Politiku</w:t>
             </w:r>
             <w:proofErr w:type="spellEnd"/>
             <w:r>
               <w:rPr>
-                <w:rFonts w:eastAsia="Times New Roman" w:cs="Times New Roman"/>
-                <w:szCs w:val="24"/>
-                <w:lang w:val="hr-HR" w:eastAsia="en-GB"/>
-              </w:rPr>
-              <w:t>}</w:t>
+                <w:rFonts w:eastAsia="Constantia" w:cs="Constantia"/>
+                <w:szCs w:val="24"/>
+              </w:rPr>
+              <w:t xml:space="preserve"> </w:t>
+            </w:r>
+            <w:proofErr w:type="spellStart"/>
+            <w:r>
+              <w:rPr>
+                <w:rFonts w:eastAsia="Constantia" w:cs="Constantia"/>
+                <w:szCs w:val="24"/>
+              </w:rPr>
+              <w:t>privatnosti</w:t>
+            </w:r>
+            <w:proofErr w:type="spellEnd"/>
+            <w:r>
+              <w:rPr>
+                <w:rFonts w:eastAsia="Constantia" w:cs="Constantia"/>
+                <w:szCs w:val="24"/>
+              </w:rPr>
+              <w:t xml:space="preserve"> </w:t>
+            </w:r>
+            <w:proofErr w:type="spellStart"/>
+            <w:r>
+              <w:rPr>
+                <w:rFonts w:eastAsia="Constantia" w:cs="Constantia"/>
+                <w:szCs w:val="24"/>
+              </w:rPr>
+              <w:t>redovito</w:t>
+            </w:r>
+            <w:proofErr w:type="spellEnd"/>
+            <w:r>
+              <w:rPr>
+                <w:rFonts w:eastAsia="Constantia" w:cs="Constantia"/>
+                <w:szCs w:val="24"/>
+              </w:rPr>
+              <w:t xml:space="preserve"> </w:t>
+            </w:r>
+            <w:proofErr w:type="spellStart"/>
+            <w:r>
+              <w:rPr>
+                <w:rFonts w:eastAsia="Constantia" w:cs="Constantia"/>
+                <w:szCs w:val="24"/>
+              </w:rPr>
+              <w:t>ažuriramo</w:t>
+            </w:r>
+            <w:proofErr w:type="spellEnd"/>
+            <w:r>
+              <w:rPr>
+                <w:rFonts w:eastAsia="Constantia" w:cs="Constantia"/>
+                <w:szCs w:val="24"/>
+              </w:rPr>
+              <w:t xml:space="preserve"> kako bi ista bila točna i ažurna te zadržavamo pravo promjene sadržaja iste ako smatramo da je to nužno. O </w:t>
+            </w:r>
+            <w:proofErr w:type="spellStart"/>
+            <w:r>
+              <w:rPr>
+                <w:rFonts w:eastAsia="Constantia" w:cs="Constantia"/>
+                <w:szCs w:val="24"/>
+              </w:rPr>
+              <w:t>svim</w:t>
+            </w:r>
+            <w:proofErr w:type="spellEnd"/>
+            <w:r>
+              <w:rPr>
+                <w:rFonts w:eastAsia="Constantia" w:cs="Constantia"/>
+                <w:szCs w:val="24"/>
+              </w:rPr>
+              <w:t xml:space="preserve"> </w:t>
+            </w:r>
+            <w:proofErr w:type="spellStart"/>
+            <w:r>
+              <w:rPr>
+                <w:rFonts w:eastAsia="Constantia" w:cs="Constantia"/>
+                <w:szCs w:val="24"/>
+              </w:rPr>
+              <w:t>izmjenama</w:t>
+            </w:r>
+            <w:proofErr w:type="spellEnd"/>
+            <w:r>
+              <w:rPr>
+                <w:rFonts w:eastAsia="Constantia" w:cs="Constantia"/>
+                <w:szCs w:val="24"/>
+              </w:rPr>
+              <w:t xml:space="preserve"> </w:t>
+            </w:r>
+            <w:proofErr w:type="spellStart"/>
+            <w:r>
+              <w:rPr>
+                <w:rFonts w:eastAsia="Constantia" w:cs="Constantia"/>
+                <w:szCs w:val="24"/>
+              </w:rPr>
+              <w:t>i</w:t>
+            </w:r>
+            <w:proofErr w:type="spellEnd"/>
+            <w:r>
+              <w:rPr>
+                <w:rFonts w:eastAsia="Constantia" w:cs="Constantia"/>
+                <w:szCs w:val="24"/>
+              </w:rPr>
+              <w:t xml:space="preserve"> </w:t>
+            </w:r>
+            <w:proofErr w:type="spellStart"/>
+            <w:r>
+              <w:rPr>
+                <w:rFonts w:eastAsia="Constantia" w:cs="Constantia"/>
+                <w:szCs w:val="24"/>
+              </w:rPr>
+              <w:t>dopunama</w:t>
+            </w:r>
+            <w:proofErr w:type="spellEnd"/>
+            <w:r>
+              <w:rPr>
+                <w:rFonts w:eastAsia="Constantia" w:cs="Constantia"/>
+                <w:szCs w:val="24"/>
+              </w:rPr>
+              <w:t xml:space="preserve"> </w:t>
+            </w:r>
+            <w:proofErr w:type="spellStart"/>
+            <w:r>
+              <w:rPr>
+                <w:rFonts w:eastAsia="Constantia" w:cs="Constantia"/>
+                <w:szCs w:val="24"/>
+              </w:rPr>
+              <w:t>biti</w:t>
+            </w:r>
+            <w:proofErr w:type="spellEnd"/>
+            <w:r>
+              <w:rPr>
+                <w:rFonts w:eastAsia="Constantia" w:cs="Constantia"/>
+                <w:szCs w:val="24"/>
+              </w:rPr>
+              <w:t xml:space="preserve"> </w:t>
+            </w:r>
+            <w:proofErr w:type="spellStart"/>
+            <w:r>
+              <w:rPr>
+                <w:rFonts w:eastAsia="Constantia" w:cs="Constantia"/>
+                <w:szCs w:val="24"/>
+              </w:rPr>
+              <w:t>ćete</w:t>
+            </w:r>
+            <w:proofErr w:type="spellEnd"/>
+            <w:r>
+              <w:rPr>
+                <w:rFonts w:eastAsia="Constantia" w:cs="Constantia"/>
+                <w:szCs w:val="24"/>
+              </w:rPr>
+              <w:t xml:space="preserve"> </w:t>
+            </w:r>
+            <w:proofErr w:type="spellStart"/>
+            <w:r>
+              <w:rPr>
+                <w:rFonts w:eastAsia="Constantia" w:cs="Constantia"/>
+                <w:szCs w:val="24"/>
+              </w:rPr>
+              <w:t>pravovremeno</w:t>
+            </w:r>
+            <w:proofErr w:type="spellEnd"/>
+            <w:r>
+              <w:rPr>
+                <w:rFonts w:eastAsia="Constantia" w:cs="Constantia"/>
+                <w:szCs w:val="24"/>
+              </w:rPr>
+              <w:t xml:space="preserve"> </w:t>
+            </w:r>
+            <w:proofErr w:type="spellStart"/>
+            <w:r>
+              <w:rPr>
+                <w:rFonts w:eastAsia="Constantia" w:cs="Constantia"/>
+                <w:szCs w:val="24"/>
+              </w:rPr>
+              <w:t>informirani</w:t>
+            </w:r>
+            <w:proofErr w:type="spellEnd"/>
+            <w:r>
+              <w:rPr>
+                <w:rFonts w:eastAsia="Constantia" w:cs="Constantia"/>
+                <w:szCs w:val="24"/>
+              </w:rPr>
+              <w:t xml:space="preserve"> putem naše internetske stranice u </w:t>
+            </w:r>
+            <w:proofErr w:type="spellStart"/>
+            <w:r>
+              <w:rPr>
+                <w:rFonts w:eastAsia="Constantia" w:cs="Constantia"/>
+                <w:szCs w:val="24"/>
+              </w:rPr>
+              <w:t>skladu</w:t>
+            </w:r>
+            <w:proofErr w:type="spellEnd"/>
+            <w:r>
+              <w:rPr>
+                <w:rFonts w:eastAsia="Constantia" w:cs="Constantia"/>
+                <w:szCs w:val="24"/>
+              </w:rPr>
+              <w:t xml:space="preserve"> s </w:t>
+            </w:r>
+            <w:proofErr w:type="spellStart"/>
+            <w:r>
+              <w:rPr>
+                <w:rFonts w:eastAsia="Constantia" w:cs="Constantia"/>
+                <w:szCs w:val="24"/>
+              </w:rPr>
+              <w:t>načelom</w:t>
+            </w:r>
+            <w:proofErr w:type="spellEnd"/>
+            <w:r>
+              <w:rPr>
+                <w:rFonts w:eastAsia="Constantia" w:cs="Constantia"/>
+                <w:szCs w:val="24"/>
+              </w:rPr>
+              <w:t xml:space="preserve"> </w:t>
+            </w:r>
+            <w:proofErr w:type="spellStart"/>
+            <w:r>
+              <w:rPr>
+                <w:rFonts w:eastAsia="Constantia" w:cs="Constantia"/>
+                <w:szCs w:val="24"/>
+              </w:rPr>
+              <w:t>transparentnosti</w:t>
+            </w:r>
+            <w:proofErr w:type="spellEnd"/>
+            <w:r>
+              <w:rPr>
+                <w:rFonts w:eastAsia="Constantia" w:cs="Constantia"/>
+                <w:szCs w:val="24"/>
+              </w:rPr>
+              <w:t>.</w:t>
+            </w:r>
+            <w:r>
+              <w:rPr>
+                <w:rFonts w:eastAsia="Constantia" w:cs="Constantia"/>
+                <w:szCs w:val="24"/>
+              </w:rPr>
+              <w:t xml:space="preserve"> </w:t>
+            </w:r>
+            <w:r>
+              <w:rPr>
+                <w:rFonts w:eastAsia="Constantia" w:cs="Constantia"/>
+                <w:szCs w:val="24"/>
+              </w:rPr>
+              <w:br/>
             </w:r>
           </w:p>
           <w:p>
             <w:pPr>
               <w:spacing w:before="120" w:after="120" w:line="240" w:lineRule="auto"/>
-              <w:ind w:left="360"/>
+              <w:ind w:left="357"/>
               <w:rPr>
                 <w:rFonts w:eastAsia="Times New Roman" w:cs="Times New Roman"/>
                 <w:szCs w:val="24"/>
                 <w:lang w:val="hr-HR" w:eastAsia="en-GB"/>
               </w:rPr>
             </w:pPr>
-          </w:p>
-          <w:p>
-            <w:pPr>
-              <w:spacing w:before="120" w:after="120" w:line="240" w:lineRule="auto"/>
-              <w:ind w:left="360"/>
+            <w:r>
               <w:rPr>
                 <w:rFonts w:eastAsia="Times New Roman" w:cs="Times New Roman"/>
                 <w:szCs w:val="24"/>
                 <w:lang w:val="hr-HR" w:eastAsia="en-GB"/>
               </w:rPr>
-            </w:pPr>
-            <w:r>
-              <w:rPr>
-                <w:rFonts w:eastAsia="Times New Roman" w:cs="Times New Roman"/>
-                <w:szCs w:val="24"/>
-                <w:lang w:val="hr-HR" w:eastAsia="en-GB"/>
-              </w:rPr>
-              <w:t>${/</w:t>
-            </w:r>
-            <w:proofErr w:type="spellStart"/>
-            <w:r>
-              <w:rPr>
-                <w:rFonts w:eastAsia="Times New Roman" w:cs="Times New Roman"/>
-                <w:szCs w:val="24"/>
-                <w:lang w:val="hr-HR" w:eastAsia="en-GB"/>
-              </w:rPr>
-              <w:t>blockC</w:t>
-            </w:r>
-            <w:r>
-              <w:rPr>
-                <w:rFonts w:eastAsia="Times New Roman" w:cs="Times New Roman"/>
-                <w:szCs w:val="24"/>
-                <w:lang w:val="hr-HR" w:eastAsia="en-GB"/>
-              </w:rPr>
-              <w:t>ontentWrapper</w:t>
-            </w:r>
-            <w:proofErr w:type="spellEnd"/>
-            <w:r>
-              <w:rPr>
-                <w:rFonts w:eastAsia="Times New Roman" w:cs="Times New Roman"/>
-                <w:szCs w:val="24"/>
-                <w:lang w:val="hr-HR" w:eastAsia="en-GB"/>
-              </w:rPr>
-              <w:t>}</w:t>
+              <w:t>${pp_09}</w:t>
             </w:r>
           </w:p>
         </w:tc>
@@ -361,170 +1543,6 @@
           <w:lang w:val="hr-HR" w:eastAsia="en-GB"/>
         </w:rPr>
       </w:pPr>
-    </w:p>
-    <w:p>
-      <w:pPr>
-        <w:spacing w:before="120" w:after="120" w:line="240" w:lineRule="auto"/>
-        <w:jc w:val="both"/>
-        <w:rPr>
-          <w:rFonts w:eastAsia="Times New Roman" w:cs="Times New Roman"/>
-          <w:szCs w:val="24"/>
-          <w:lang w:val="hr-HR" w:eastAsia="en-GB"/>
-        </w:rPr>
-      </w:pPr>
-      <w:r>
-        <w:rPr>
-          <w:rFonts w:eastAsia="Times New Roman" w:cs="Times New Roman"/>
-          <w:szCs w:val="24"/>
-          <w:lang w:val="hr-HR" w:eastAsia="en-GB"/>
-        </w:rPr>
-        <w:t>${/</w:t>
-      </w:r>
-      <w:proofErr w:type="spellStart"/>
-      <w:r>
-        <w:rPr>
-          <w:rFonts w:eastAsia="Times New Roman" w:cs="Times New Roman"/>
-          <w:szCs w:val="24"/>
-          <w:lang w:val="hr-HR" w:eastAsia="en-GB"/>
-        </w:rPr>
-        <w:t>b</w:t>
-      </w:r>
-      <w:r>
-        <w:rPr>
-          <w:rFonts w:eastAsia="Times New Roman" w:cs="Times New Roman"/>
-          <w:szCs w:val="24"/>
-          <w:lang w:val="hr-HR" w:eastAsia="en-GB"/>
-        </w:rPr>
-        <w:t>lock</w:t>
-      </w:r>
-      <w:proofErr w:type="spellEnd"/>
-      <w:r>
-        <w:rPr>
-          <w:rFonts w:eastAsia="Times New Roman" w:cs="Times New Roman"/>
-          <w:szCs w:val="24"/>
-          <w:lang w:val="hr-HR" w:eastAsia="en-GB"/>
-        </w:rPr>
-        <w:t>}</w:t>
-      </w:r>
-    </w:p>
-    <w:p>
-      <w:pPr>
-        <w:spacing w:before="120" w:after="120" w:line="240" w:lineRule="auto"/>
-        <w:jc w:val="both"/>
-        <w:rPr>
-          <w:rFonts w:eastAsia="Times New Roman" w:cs="Times New Roman"/>
-          <w:szCs w:val="24"/>
-          <w:lang w:val="hr-HR" w:eastAsia="en-GB"/>
-        </w:rPr>
-      </w:pPr>
-      <w:r>
-        <w:rPr>
-          <w:rFonts w:eastAsia="Times New Roman" w:cs="Times New Roman"/>
-          <w:szCs w:val="24"/>
-          <w:lang w:val="hr-HR" w:eastAsia="en-GB"/>
-        </w:rPr>
-        <w:t>${</w:t>
-      </w:r>
-      <w:proofErr w:type="spellStart"/>
-      <w:r>
-        <w:rPr>
-          <w:rFonts w:eastAsia="Times New Roman" w:cs="Times New Roman"/>
-          <w:szCs w:val="24"/>
-          <w:lang w:val="hr-HR" w:eastAsia="en-GB"/>
-        </w:rPr>
-        <w:t>commentBlock</w:t>
-      </w:r>
-      <w:proofErr w:type="spellEnd"/>
-      <w:r>
-        <w:rPr>
-          <w:rFonts w:eastAsia="Times New Roman" w:cs="Times New Roman"/>
-          <w:szCs w:val="24"/>
-          <w:lang w:val="hr-HR" w:eastAsia="en-GB"/>
-        </w:rPr>
-        <w:t>}</w:t>
-      </w:r>
-    </w:p>
-    <w:p>
-      <w:pPr>
-        <w:spacing w:before="120" w:after="120" w:line="240" w:lineRule="auto"/>
-        <w:jc w:val="both"/>
-        <w:rPr>
-          <w:rFonts w:eastAsia="Times New Roman" w:cs="Times New Roman"/>
-          <w:szCs w:val="24"/>
-          <w:lang w:val="hr-HR" w:eastAsia="en-GB"/>
-        </w:rPr>
-      </w:pPr>
-      <w:r>
-        <w:rPr>
-          <w:rFonts w:eastAsia="Times New Roman" w:cs="Times New Roman"/>
-          <w:szCs w:val="24"/>
-          <w:lang w:val="hr-HR" w:eastAsia="en-GB"/>
-        </w:rPr>
-        <w:t>${</w:t>
-      </w:r>
-      <w:proofErr w:type="spellStart"/>
-      <w:r>
-        <w:rPr>
-          <w:rFonts w:eastAsia="Times New Roman" w:cs="Times New Roman"/>
-          <w:szCs w:val="24"/>
-          <w:lang w:val="hr-HR" w:eastAsia="en-GB"/>
-        </w:rPr>
-        <w:t>comment</w:t>
-      </w:r>
-      <w:proofErr w:type="spellEnd"/>
-      <w:r>
-        <w:rPr>
-          <w:rFonts w:eastAsia="Times New Roman" w:cs="Times New Roman"/>
-          <w:szCs w:val="24"/>
-          <w:lang w:val="hr-HR" w:eastAsia="en-GB"/>
-        </w:rPr>
-        <w:t>}</w:t>
-      </w:r>
-    </w:p>
-    <w:p>
-      <w:pPr>
-        <w:spacing w:before="120" w:after="120" w:line="240" w:lineRule="auto"/>
-        <w:jc w:val="both"/>
-        <w:rPr>
-          <w:rFonts w:eastAsia="Times New Roman" w:cs="Times New Roman"/>
-          <w:szCs w:val="24"/>
-          <w:lang w:val="hr-HR" w:eastAsia="en-GB"/>
-        </w:rPr>
-      </w:pPr>
-      <w:r>
-        <w:rPr>
-          <w:rFonts w:eastAsia="Times New Roman" w:cs="Times New Roman"/>
-          <w:szCs w:val="24"/>
-          <w:lang w:val="hr-HR" w:eastAsia="en-GB"/>
-        </w:rPr>
-        <w:t>${</w:t>
-      </w:r>
-      <w:r>
-        <w:rPr>
-          <w:rFonts w:eastAsia="Times New Roman" w:cs="Times New Roman"/>
-          <w:szCs w:val="24"/>
-          <w:lang w:val="hr-HR" w:eastAsia="en-GB"/>
-        </w:rPr>
-        <w:t>/</w:t>
-      </w:r>
-      <w:proofErr w:type="spellStart"/>
-      <w:r>
-        <w:rPr>
-          <w:rFonts w:eastAsia="Times New Roman" w:cs="Times New Roman"/>
-          <w:szCs w:val="24"/>
-          <w:lang w:val="hr-HR" w:eastAsia="en-GB"/>
-        </w:rPr>
-        <w:t>commentBlock</w:t>
-      </w:r>
-      <w:proofErr w:type="spellEnd"/>
-      <w:r>
-        <w:rPr>
-          <w:rFonts w:eastAsia="Times New Roman" w:cs="Times New Roman"/>
-          <w:szCs w:val="24"/>
-          <w:lang w:val="hr-HR" w:eastAsia="en-GB"/>
-        </w:rPr>
-        <w:t>}</w:t>
-      </w:r>
     </w:p>
     <w:p>
       <w:pPr>
@@ -694,7 +1712,7 @@
 </file>
 
 <file path=word/endnotes.xml><?xml version="1.0" encoding="utf-8"?>
-<w:endnotes xmlns:wpc="http://schemas.microsoft.com/office/word/2010/wordprocessingCanvas" xmlns:cx="http://schemas.microsoft.com/office/drawing/2014/chartex" xmlns:cx1="http://schemas.microsoft.com/office/drawing/2015/9/8/chartex" xmlns:cx2="http://schemas.microsoft.com/office/drawing/2015/10/21/chartex" xmlns:cx3="http://schemas.microsoft.com/office/drawing/2016/5/9/chartex" xmlns:cx4="http://schemas.microsoft.com/office/drawing/2016/5/10/chartex" xmlns:cx5="http://schemas.microsoft.com/office/drawing/2016/5/11/chartex" xmlns:cx6="http://schemas.microsoft.com/office/drawing/2016/5/12/chartex" xmlns:cx7="http://schemas.microsoft.com/office/drawing/2016/5/13/chartex" xmlns:cx8="http://schemas.microsoft.com/office/drawing/2016/5/14/chartex" xmlns:mc="http://schemas.openxmlformats.org/markup-compatibility/2006" xmlns:aink="http://schemas.microsoft.com/office/drawing/2016/ink" xmlns:am3d="http://schemas.microsoft.com/office/drawing/2017/model3d" xmlns:o="urn:schemas-microsoft-com:office:office" xmlns:oel="http://schemas.microsoft.com/office/2019/extlst" xmlns:r="http://schemas.openxmlformats.org/officeDocument/2006/relationships" xmlns:m="http://schemas.openxmlformats.org/officeDocument/2006/math" xmlns:v="urn:schemas-microsoft-com:vml" xmlns:wp14="http://schemas.microsoft.com/office/word/2010/wordprocessingDrawing" xmlns:wp="http://schemas.openxmlformats.org/drawingml/2006/wordprocessingDrawing" xmlns:w10="urn:schemas-microsoft-com:office:word" xmlns:w="http://schemas.openxmlformats.org/wordprocessingml/2006/main" xmlns:w14="http://schemas.microsoft.com/office/word/2010/wordml" xmlns:w15="http://schemas.microsoft.com/office/word/2012/wordml" xmlns:w16cex="http://schemas.microsoft.com/office/word/2018/wordml/cex" xmlns:w16cid="http://schemas.microsoft.com/office/word/2016/wordml/cid" xmlns:w16="http://schemas.microsoft.com/office/word/2018/wordml" xmlns:w16sdtdh="http://schemas.microsoft.com/office/word/2020/wordml/sdtdatahash" xmlns:w16se="http://schemas.microsoft.com/office/word/2015/wordml/symex" xmlns:wpg="http://schemas.microsoft.com/office/word/2010/wordprocessingGroup" xmlns:wpi="http://schemas.microsoft.com/office/word/2010/wordprocessingInk" xmlns:wne="http://schemas.microsoft.com/office/word/2006/wordml" xmlns:wps="http://schemas.microsoft.com/office/word/2010/wordprocessingShape" mc:Ignorable="w14 w15 w16se w16cid w16 w16cex w16sdtdh wp14">
+<w:endnotes xmlns:wpc="http://schemas.microsoft.com/office/word/2010/wordprocessingCanvas" xmlns:cx="http://schemas.microsoft.com/office/drawing/2014/chartex" xmlns:cx1="http://schemas.microsoft.com/office/drawing/2015/9/8/chartex" xmlns:cx2="http://schemas.microsoft.com/office/drawing/2015/10/21/chartex" xmlns:cx3="http://schemas.microsoft.com/office/drawing/2016/5/9/chartex" xmlns:cx4="http://schemas.microsoft.com/office/drawing/2016/5/10/chartex" xmlns:cx5="http://schemas.microsoft.com/office/drawing/2016/5/11/chartex" xmlns:cx6="http://schemas.microsoft.com/office/drawing/2016/5/12/chartex" xmlns:cx7="http://schemas.microsoft.com/office/drawing/2016/5/13/chartex" xmlns:cx8="http://schemas.microsoft.com/office/drawing/2016/5/14/chartex" xmlns:mc="http://schemas.openxmlformats.org/markup-compatibility/2006" xmlns:aink="http://schemas.microsoft.com/office/drawing/2016/ink" xmlns:am3d="http://schemas.microsoft.com/office/drawing/2017/model3d" xmlns:o="urn:schemas-microsoft-com:office:office" xmlns:oel="http://schemas.microsoft.com/office/2019/extlst" xmlns:r="http://schemas.openxmlformats.org/officeDocument/2006/relationships" xmlns:m="http://schemas.openxmlformats.org/officeDocument/2006/math" xmlns:v="urn:schemas-microsoft-com:vml" xmlns:wp14="http://schemas.microsoft.com/office/word/2010/wordprocessingDrawing" xmlns:wp="http://schemas.openxmlformats.org/drawingml/2006/wordprocessingDrawing" xmlns:w10="urn:schemas-microsoft-com:office:word" xmlns:w="http://schemas.openxmlformats.org/wordprocessingml/2006/main" xmlns:w14="http://schemas.microsoft.com/office/word/2010/wordml" xmlns:w15="http://schemas.microsoft.com/office/word/2012/wordml" xmlns:w16cex="http://schemas.microsoft.com/office/word/2018/wordml/cex" xmlns:w16cid="http://schemas.microsoft.com/office/word/2016/wordml/cid" xmlns:w16="http://schemas.microsoft.com/office/word/2018/wordml" xmlns:w16du="http://schemas.microsoft.com/office/word/2023/wordml/word16du" xmlns:w16sdtdh="http://schemas.microsoft.com/office/word/2020/wordml/sdtdatahash" xmlns:w16se="http://schemas.microsoft.com/office/word/2015/wordml/symex" xmlns:wpg="http://schemas.microsoft.com/office/word/2010/wordprocessingGroup" xmlns:wpi="http://schemas.microsoft.com/office/word/2010/wordprocessingInk" xmlns:wne="http://schemas.microsoft.com/office/word/2006/wordml" xmlns:wps="http://schemas.microsoft.com/office/word/2010/wordprocessingShape" mc:Ignorable="w14 w15 w16se w16cid w16 w16cex w16sdtdh w16du wp14">
   <w:endnote w:type="separator" w:id="-1">
     <w:p>
       <w:pPr>
@@ -719,58 +1737,12 @@
 </file>
 
 <file path=word/footer1.xml><?xml version="1.0" encoding="utf-8"?>
-<w:ftr xmlns:wpc="http://schemas.microsoft.com/office/word/2010/wordprocessingCanvas" xmlns:cx="http://schemas.microsoft.com/office/drawing/2014/chartex" xmlns:cx1="http://schemas.microsoft.com/office/drawing/2015/9/8/chartex" xmlns:cx2="http://schemas.microsoft.com/office/drawing/2015/10/21/chartex" xmlns:cx3="http://schemas.microsoft.com/office/drawing/2016/5/9/chartex" xmlns:cx4="http://schemas.microsoft.com/office/drawing/2016/5/10/chartex" xmlns:cx5="http://schemas.microsoft.com/office/drawing/2016/5/11/chartex" xmlns:cx6="http://schemas.microsoft.com/office/drawing/2016/5/12/chartex" xmlns:cx7="http://schemas.microsoft.com/office/drawing/2016/5/13/chartex" xmlns:cx8="http://schemas.microsoft.com/office/drawing/2016/5/14/chartex" xmlns:mc="http://schemas.openxmlformats.org/markup-compatibility/2006" xmlns:aink="http://schemas.microsoft.com/office/drawing/2016/ink" xmlns:am3d="http://schemas.microsoft.com/office/drawing/2017/model3d" xmlns:o="urn:schemas-microsoft-com:office:office" xmlns:oel="http://schemas.microsoft.com/office/2019/extlst" xmlns:r="http://schemas.openxmlformats.org/officeDocument/2006/relationships" xmlns:m="http://schemas.openxmlformats.org/officeDocument/2006/math" xmlns:v="urn:schemas-microsoft-com:vml" xmlns:wp14="http://schemas.microsoft.com/office/word/2010/wordprocessingDrawing" xmlns:wp="http://schemas.openxmlformats.org/drawingml/2006/wordprocessingDrawing" xmlns:w10="urn:schemas-microsoft-com:office:word" xmlns:w="http://schemas.openxmlformats.org/wordprocessingml/2006/main" xmlns:w14="http://schemas.microsoft.com/office/word/2010/wordml" xmlns:w15="http://schemas.microsoft.com/office/word/2012/wordml" xmlns:w16cex="http://schemas.microsoft.com/office/word/2018/wordml/cex" xmlns:w16cid="http://schemas.microsoft.com/office/word/2016/wordml/cid" xmlns:w16="http://schemas.microsoft.com/office/word/2018/wordml" xmlns:w16sdtdh="http://schemas.microsoft.com/office/word/2020/wordml/sdtdatahash" xmlns:w16se="http://schemas.microsoft.com/office/word/2015/wordml/symex" xmlns:wpg="http://schemas.microsoft.com/office/word/2010/wordprocessingGroup" xmlns:wpi="http://schemas.microsoft.com/office/word/2010/wordprocessingInk" xmlns:wne="http://schemas.microsoft.com/office/word/2006/wordml" xmlns:wps="http://schemas.microsoft.com/office/word/2010/wordprocessingShape" mc:Ignorable="w14 w15 w16se w16cid w16 w16cex w16sdtdh wp14">
+<w:ftr xmlns:wpc="http://schemas.microsoft.com/office/word/2010/wordprocessingCanvas" xmlns:cx="http://schemas.microsoft.com/office/drawing/2014/chartex" xmlns:cx1="http://schemas.microsoft.com/office/drawing/2015/9/8/chartex" xmlns:cx2="http://schemas.microsoft.com/office/drawing/2015/10/21/chartex" xmlns:cx3="http://schemas.microsoft.com/office/drawing/2016/5/9/chartex" xmlns:cx4="http://schemas.microsoft.com/office/drawing/2016/5/10/chartex" xmlns:cx5="http://schemas.microsoft.com/office/drawing/2016/5/11/chartex" xmlns:cx6="http://schemas.microsoft.com/office/drawing/2016/5/12/chartex" xmlns:cx7="http://schemas.microsoft.com/office/drawing/2016/5/13/chartex" xmlns:cx8="http://schemas.microsoft.com/office/drawing/2016/5/14/chartex" xmlns:mc="http://schemas.openxmlformats.org/markup-compatibility/2006" xmlns:aink="http://schemas.microsoft.com/office/drawing/2016/ink" xmlns:am3d="http://schemas.microsoft.com/office/drawing/2017/model3d" xmlns:o="urn:schemas-microsoft-com:office:office" xmlns:oel="http://schemas.microsoft.com/office/2019/extlst" xmlns:r="http://schemas.openxmlformats.org/officeDocument/2006/relationships" xmlns:m="http://schemas.openxmlformats.org/officeDocument/2006/math" xmlns:v="urn:schemas-microsoft-com:vml" xmlns:wp14="http://schemas.microsoft.com/office/word/2010/wordprocessingDrawing" xmlns:wp="http://schemas.openxmlformats.org/drawingml/2006/wordprocessingDrawing" xmlns:w10="urn:schemas-microsoft-com:office:word" xmlns:w="http://schemas.openxmlformats.org/wordprocessingml/2006/main" xmlns:w14="http://schemas.microsoft.com/office/word/2010/wordml" xmlns:w15="http://schemas.microsoft.com/office/word/2012/wordml" xmlns:w16cex="http://schemas.microsoft.com/office/word/2018/wordml/cex" xmlns:w16cid="http://schemas.microsoft.com/office/word/2016/wordml/cid" xmlns:w16="http://schemas.microsoft.com/office/word/2018/wordml" xmlns:w16du="http://schemas.microsoft.com/office/word/2023/wordml/word16du" xmlns:w16sdtdh="http://schemas.microsoft.com/office/word/2020/wordml/sdtdatahash" xmlns:w16se="http://schemas.microsoft.com/office/word/2015/wordml/symex" xmlns:wpg="http://schemas.microsoft.com/office/word/2010/wordprocessingGroup" xmlns:wpi="http://schemas.microsoft.com/office/word/2010/wordprocessingInk" xmlns:wne="http://schemas.microsoft.com/office/word/2006/wordml" xmlns:wps="http://schemas.microsoft.com/office/word/2010/wordprocessingShape" mc:Ignorable="w14 w15 w16se w16cid w16 w16cex w16sdtdh w16du wp14">
   <w:p>
     <w:pPr>
       <w:pStyle w:val="Podnoje"/>
       <w:jc w:val="center"/>
     </w:pPr>
-    <w:r>
-      <w:rPr>
-        <w:noProof/>
-      </w:rPr>
-      <w:drawing>
-        <wp:inline distT="0" distB="0" distL="0" distR="0" wp14:anchorId="63EDC44C" wp14:editId="6D0CE58D">
-          <wp:extent cx="4907280" cy="783418"/>
-          <wp:effectExtent l="0" t="0" r="0" b="0"/>
-          <wp:docPr id="3" name="Picture 3"/>
-          <wp:cNvGraphicFramePr>
-            <a:graphicFrameLocks xmlns:a="http://schemas.openxmlformats.org/drawingml/2006/main" noChangeAspect="1"/>
-          </wp:cNvGraphicFramePr>
-          <a:graphic xmlns:a="http://schemas.openxmlformats.org/drawingml/2006/main">
-            <a:graphicData uri="http://schemas.openxmlformats.org/drawingml/2006/picture">
-              <pic:pic xmlns:pic="http://schemas.openxmlformats.org/drawingml/2006/picture">
-                <pic:nvPicPr>
-                  <pic:cNvPr id="3" name="Picture 3"/>
-                  <pic:cNvPicPr/>
-                </pic:nvPicPr>
-                <pic:blipFill>
-                  <a:blip r:embed="rId1">
-                    <a:extLst>
-                      <a:ext uri="{28A0092B-C50C-407E-A947-70E740481C1C}">
-                        <a14:useLocalDpi xmlns:a14="http://schemas.microsoft.com/office/drawing/2010/main" val="0"/>
-                      </a:ext>
-                    </a:extLst>
-                  </a:blip>
-                  <a:stretch>
-                    <a:fillRect/>
-                  </a:stretch>
-                </pic:blipFill>
-                <pic:spPr>
-                  <a:xfrm>
-                    <a:off x="0" y="0"/>
-                    <a:ext cx="4951705" cy="790510"/>
-                  </a:xfrm>
-                  <a:prstGeom prst="rect">
-                    <a:avLst/>
-                  </a:prstGeom>
-                </pic:spPr>
-              </pic:pic>
-            </a:graphicData>
-          </a:graphic>
-        </wp:inline>
-      </w:drawing>
-    </w:r>
   </w:p>
   <w:p>
     <w:pPr>
@@ -847,7 +1819,7 @@
 </file>
 
 <file path=word/footnotes.xml><?xml version="1.0" encoding="utf-8"?>
-<w:footnotes xmlns:wpc="http://schemas.microsoft.com/office/word/2010/wordprocessingCanvas" xmlns:cx="http://schemas.microsoft.com/office/drawing/2014/chartex" xmlns:cx1="http://schemas.microsoft.com/office/drawing/2015/9/8/chartex" xmlns:cx2="http://schemas.microsoft.com/office/drawing/2015/10/21/chartex" xmlns:cx3="http://schemas.microsoft.com/office/drawing/2016/5/9/chartex" xmlns:cx4="http://schemas.microsoft.com/office/drawing/2016/5/10/chartex" xmlns:cx5="http://schemas.microsoft.com/office/drawing/2016/5/11/chartex" xmlns:cx6="http://schemas.microsoft.com/office/drawing/2016/5/12/chartex" xmlns:cx7="http://schemas.microsoft.com/office/drawing/2016/5/13/chartex" xmlns:cx8="http://schemas.microsoft.com/office/drawing/2016/5/14/chartex" xmlns:mc="http://schemas.openxmlformats.org/markup-compatibility/2006" xmlns:aink="http://schemas.microsoft.com/office/drawing/2016/ink" xmlns:am3d="http://schemas.microsoft.com/office/drawing/2017/model3d" xmlns:o="urn:schemas-microsoft-com:office:office" xmlns:oel="http://schemas.microsoft.com/office/2019/extlst" xmlns:r="http://schemas.openxmlformats.org/officeDocument/2006/relationships" xmlns:m="http://schemas.openxmlformats.org/officeDocument/2006/math" xmlns:v="urn:schemas-microsoft-com:vml" xmlns:wp14="http://schemas.microsoft.com/office/word/2010/wordprocessingDrawing" xmlns:wp="http://schemas.openxmlformats.org/drawingml/2006/wordprocessingDrawing" xmlns:w10="urn:schemas-microsoft-com:office:word" xmlns:w="http://schemas.openxmlformats.org/wordprocessingml/2006/main" xmlns:w14="http://schemas.microsoft.com/office/word/2010/wordml" xmlns:w15="http://schemas.microsoft.com/office/word/2012/wordml" xmlns:w16cex="http://schemas.microsoft.com/office/word/2018/wordml/cex" xmlns:w16cid="http://schemas.microsoft.com/office/word/2016/wordml/cid" xmlns:w16="http://schemas.microsoft.com/office/word/2018/wordml" xmlns:w16sdtdh="http://schemas.microsoft.com/office/word/2020/wordml/sdtdatahash" xmlns:w16se="http://schemas.microsoft.com/office/word/2015/wordml/symex" xmlns:wpg="http://schemas.microsoft.com/office/word/2010/wordprocessingGroup" xmlns:wpi="http://schemas.microsoft.com/office/word/2010/wordprocessingInk" xmlns:wne="http://schemas.microsoft.com/office/word/2006/wordml" xmlns:wps="http://schemas.microsoft.com/office/word/2010/wordprocessingShape" mc:Ignorable="w14 w15 w16se w16cid w16 w16cex w16sdtdh wp14">
+<w:footnotes xmlns:wpc="http://schemas.microsoft.com/office/word/2010/wordprocessingCanvas" xmlns:cx="http://schemas.microsoft.com/office/drawing/2014/chartex" xmlns:cx1="http://schemas.microsoft.com/office/drawing/2015/9/8/chartex" xmlns:cx2="http://schemas.microsoft.com/office/drawing/2015/10/21/chartex" xmlns:cx3="http://schemas.microsoft.com/office/drawing/2016/5/9/chartex" xmlns:cx4="http://schemas.microsoft.com/office/drawing/2016/5/10/chartex" xmlns:cx5="http://schemas.microsoft.com/office/drawing/2016/5/11/chartex" xmlns:cx6="http://schemas.microsoft.com/office/drawing/2016/5/12/chartex" xmlns:cx7="http://schemas.microsoft.com/office/drawing/2016/5/13/chartex" xmlns:cx8="http://schemas.microsoft.com/office/drawing/2016/5/14/chartex" xmlns:mc="http://schemas.openxmlformats.org/markup-compatibility/2006" xmlns:aink="http://schemas.microsoft.com/office/drawing/2016/ink" xmlns:am3d="http://schemas.microsoft.com/office/drawing/2017/model3d" xmlns:o="urn:schemas-microsoft-com:office:office" xmlns:oel="http://schemas.microsoft.com/office/2019/extlst" xmlns:r="http://schemas.openxmlformats.org/officeDocument/2006/relationships" xmlns:m="http://schemas.openxmlformats.org/officeDocument/2006/math" xmlns:v="urn:schemas-microsoft-com:vml" xmlns:wp14="http://schemas.microsoft.com/office/word/2010/wordprocessingDrawing" xmlns:wp="http://schemas.openxmlformats.org/drawingml/2006/wordprocessingDrawing" xmlns:w10="urn:schemas-microsoft-com:office:word" xmlns:w="http://schemas.openxmlformats.org/wordprocessingml/2006/main" xmlns:w14="http://schemas.microsoft.com/office/word/2010/wordml" xmlns:w15="http://schemas.microsoft.com/office/word/2012/wordml" xmlns:w16cex="http://schemas.microsoft.com/office/word/2018/wordml/cex" xmlns:w16cid="http://schemas.microsoft.com/office/word/2016/wordml/cid" xmlns:w16="http://schemas.microsoft.com/office/word/2018/wordml" xmlns:w16du="http://schemas.microsoft.com/office/word/2023/wordml/word16du" xmlns:w16sdtdh="http://schemas.microsoft.com/office/word/2020/wordml/sdtdatahash" xmlns:w16se="http://schemas.microsoft.com/office/word/2015/wordml/symex" xmlns:wpg="http://schemas.microsoft.com/office/word/2010/wordprocessingGroup" xmlns:wpi="http://schemas.microsoft.com/office/word/2010/wordprocessingInk" xmlns:wne="http://schemas.microsoft.com/office/word/2006/wordml" xmlns:wps="http://schemas.microsoft.com/office/word/2010/wordprocessingShape" mc:Ignorable="w14 w15 w16se w16cid w16 w16cex w16sdtdh w16du wp14">
   <w:footnote w:type="separator" w:id="-1">
     <w:p>
       <w:pPr>
@@ -872,7 +1844,7 @@
 </file>
 
 <file path=word/numbering.xml><?xml version="1.0" encoding="utf-8"?>
-<w:numbering xmlns:wpc="http://schemas.microsoft.com/office/word/2010/wordprocessingCanvas" xmlns:cx="http://schemas.microsoft.com/office/drawing/2014/chartex" xmlns:cx1="http://schemas.microsoft.com/office/drawing/2015/9/8/chartex" xmlns:cx2="http://schemas.microsoft.com/office/drawing/2015/10/21/chartex" xmlns:cx3="http://schemas.microsoft.com/office/drawing/2016/5/9/chartex" xmlns:cx4="http://schemas.microsoft.com/office/drawing/2016/5/10/chartex" xmlns:cx5="http://schemas.microsoft.com/office/drawing/2016/5/11/chartex" xmlns:cx6="http://schemas.microsoft.com/office/drawing/2016/5/12/chartex" xmlns:cx7="http://schemas.microsoft.com/office/drawing/2016/5/13/chartex" xmlns:cx8="http://schemas.microsoft.com/office/drawing/2016/5/14/chartex" xmlns:mc="http://schemas.openxmlformats.org/markup-compatibility/2006" xmlns:aink="http://schemas.microsoft.com/office/drawing/2016/ink" xmlns:am3d="http://schemas.microsoft.com/office/drawing/2017/model3d" xmlns:o="urn:schemas-microsoft-com:office:office" xmlns:oel="http://schemas.microsoft.com/office/2019/extlst" xmlns:r="http://schemas.openxmlformats.org/officeDocument/2006/relationships" xmlns:m="http://schemas.openxmlformats.org/officeDocument/2006/math" xmlns:v="urn:schemas-microsoft-com:vml" xmlns:wp14="http://schemas.microsoft.com/office/word/2010/wordprocessingDrawing" xmlns:wp="http://schemas.openxmlformats.org/drawingml/2006/wordprocessingDrawing" xmlns:w10="urn:schemas-microsoft-com:office:word" xmlns:w="http://schemas.openxmlformats.org/wordprocessingml/2006/main" xmlns:w14="http://schemas.microsoft.com/office/word/2010/wordml" xmlns:w15="http://schemas.microsoft.com/office/word/2012/wordml" xmlns:w16cex="http://schemas.microsoft.com/office/word/2018/wordml/cex" xmlns:w16cid="http://schemas.microsoft.com/office/word/2016/wordml/cid" xmlns:w16="http://schemas.microsoft.com/office/word/2018/wordml" xmlns:w16sdtdh="http://schemas.microsoft.com/office/word/2020/wordml/sdtdatahash" xmlns:w16se="http://schemas.microsoft.com/office/word/2015/wordml/symex" xmlns:wpg="http://schemas.microsoft.com/office/word/2010/wordprocessingGroup" xmlns:wpi="http://schemas.microsoft.com/office/word/2010/wordprocessingInk" xmlns:wne="http://schemas.microsoft.com/office/word/2006/wordml" xmlns:wps="http://schemas.microsoft.com/office/word/2010/wordprocessingShape" mc:Ignorable="w14 w15 w16se w16cid w16 w16cex w16sdtdh wp14">
+<w:numbering xmlns:wpc="http://schemas.microsoft.com/office/word/2010/wordprocessingCanvas" xmlns:cx="http://schemas.microsoft.com/office/drawing/2014/chartex" xmlns:cx1="http://schemas.microsoft.com/office/drawing/2015/9/8/chartex" xmlns:cx2="http://schemas.microsoft.com/office/drawing/2015/10/21/chartex" xmlns:cx3="http://schemas.microsoft.com/office/drawing/2016/5/9/chartex" xmlns:cx4="http://schemas.microsoft.com/office/drawing/2016/5/10/chartex" xmlns:cx5="http://schemas.microsoft.com/office/drawing/2016/5/11/chartex" xmlns:cx6="http://schemas.microsoft.com/office/drawing/2016/5/12/chartex" xmlns:cx7="http://schemas.microsoft.com/office/drawing/2016/5/13/chartex" xmlns:cx8="http://schemas.microsoft.com/office/drawing/2016/5/14/chartex" xmlns:mc="http://schemas.openxmlformats.org/markup-compatibility/2006" xmlns:aink="http://schemas.microsoft.com/office/drawing/2016/ink" xmlns:am3d="http://schemas.microsoft.com/office/drawing/2017/model3d" xmlns:o="urn:schemas-microsoft-com:office:office" xmlns:oel="http://schemas.microsoft.com/office/2019/extlst" xmlns:r="http://schemas.openxmlformats.org/officeDocument/2006/relationships" xmlns:m="http://schemas.openxmlformats.org/officeDocument/2006/math" xmlns:v="urn:schemas-microsoft-com:vml" xmlns:wp14="http://schemas.microsoft.com/office/word/2010/wordprocessingDrawing" xmlns:wp="http://schemas.openxmlformats.org/drawingml/2006/wordprocessingDrawing" xmlns:w10="urn:schemas-microsoft-com:office:word" xmlns:w="http://schemas.openxmlformats.org/wordprocessingml/2006/main" xmlns:w14="http://schemas.microsoft.com/office/word/2010/wordml" xmlns:w15="http://schemas.microsoft.com/office/word/2012/wordml" xmlns:w16cex="http://schemas.microsoft.com/office/word/2018/wordml/cex" xmlns:w16cid="http://schemas.microsoft.com/office/word/2016/wordml/cid" xmlns:w16="http://schemas.microsoft.com/office/word/2018/wordml" xmlns:w16du="http://schemas.microsoft.com/office/word/2023/wordml/word16du" xmlns:w16sdtdh="http://schemas.microsoft.com/office/word/2020/wordml/sdtdatahash" xmlns:w16se="http://schemas.microsoft.com/office/word/2015/wordml/symex" xmlns:wpg="http://schemas.microsoft.com/office/word/2010/wordprocessingGroup" xmlns:wpi="http://schemas.microsoft.com/office/word/2010/wordprocessingInk" xmlns:wne="http://schemas.microsoft.com/office/word/2006/wordml" xmlns:wps="http://schemas.microsoft.com/office/word/2010/wordprocessingShape" mc:Ignorable="w14 w15 w16se w16cid w16 w16cex w16sdtdh w16du wp14">
   <w:abstractNum w:abstractNumId="0" w15:restartNumberingAfterBreak="0">
     <w:nsid w:val="0699435B"/>
     <w:multiLevelType w:val="hybridMultilevel"/>
@@ -3193,7 +4165,7 @@
 </file>
 
 <file path=word/styles.xml><?xml version="1.0" encoding="utf-8"?>
-<w:styles xmlns:mc="http://schemas.openxmlformats.org/markup-compatibility/2006" xmlns:r="http://schemas.openxmlformats.org/officeDocument/2006/relationships" xmlns:w="http://schemas.openxmlformats.org/wordprocessingml/2006/main" xmlns:w14="http://schemas.microsoft.com/office/word/2010/wordml" xmlns:w15="http://schemas.microsoft.com/office/word/2012/wordml" xmlns:w16cex="http://schemas.microsoft.com/office/word/2018/wordml/cex" xmlns:w16cid="http://schemas.microsoft.com/office/word/2016/wordml/cid" xmlns:w16="http://schemas.microsoft.com/office/word/2018/wordml" xmlns:w16sdtdh="http://schemas.microsoft.com/office/word/2020/wordml/sdtdatahash" xmlns:w16se="http://schemas.microsoft.com/office/word/2015/wordml/symex" mc:Ignorable="w14 w15 w16se w16cid w16 w16cex w16sdtdh">
+<w:styles xmlns:mc="http://schemas.openxmlformats.org/markup-compatibility/2006" xmlns:r="http://schemas.openxmlformats.org/officeDocument/2006/relationships" xmlns:w="http://schemas.openxmlformats.org/wordprocessingml/2006/main" xmlns:w14="http://schemas.microsoft.com/office/word/2010/wordml" xmlns:w15="http://schemas.microsoft.com/office/word/2012/wordml" xmlns:w16cex="http://schemas.microsoft.com/office/word/2018/wordml/cex" xmlns:w16cid="http://schemas.microsoft.com/office/word/2016/wordml/cid" xmlns:w16="http://schemas.microsoft.com/office/word/2018/wordml" xmlns:w16du="http://schemas.microsoft.com/office/word/2023/wordml/word16du" xmlns:w16sdtdh="http://schemas.microsoft.com/office/word/2020/wordml/sdtdatahash" xmlns:w16se="http://schemas.microsoft.com/office/word/2015/wordml/symex" mc:Ignorable="w14 w15 w16se w16cid w16 w16cex w16sdtdh w16du">
   <w:docDefaults>
     <w:rPrDefault>
       <w:rPr>
@@ -3660,6 +4632,7 @@
   <w:style w:type="character" w:default="1" w:styleId="Zadanifontodlomka">
     <w:name w:val="Default Paragraph Font"/>
     <w:uiPriority w:val="1"/>
+    <w:semiHidden/>
     <w:unhideWhenUsed/>
   </w:style>
   <w:style w:type="table" w:default="1" w:styleId="Obinatablica">

</xml_diff>

<commit_message>
Dorada Privacy Policy predloška za HR
</commit_message>
<xml_diff>
--- a/assets/word/hr/ps_export_template_pp.docx
+++ b/assets/word/hr/ps_export_template_pp.docx
@@ -852,7 +852,7 @@
       </w:tblGrid>
       <w:tr>
         <w:trPr>
-          <w:trHeight w:val="2141"/>
+          <w:trHeight w:val="686"/>
         </w:trPr>
         <w:tc>
           <w:tcPr>
@@ -875,147 +875,7 @@
                 <w:szCs w:val="24"/>
                 <w:lang w:val="hr-HR" w:eastAsia="en-GB"/>
               </w:rPr>
-              <w:t>N</w:t>
-            </w:r>
-            <w:r>
-              <w:rPr>
-                <w:rFonts w:eastAsia="Times New Roman" w:cs="Times New Roman"/>
-                <w:szCs w:val="24"/>
-                <w:lang w:val="hr-HR" w:eastAsia="en-GB"/>
-              </w:rPr>
-              <w:t xml:space="preserve">a </w:t>
-            </w:r>
-            <w:r>
-              <w:rPr>
-                <w:rFonts w:eastAsia="Times New Roman" w:cs="Times New Roman"/>
-                <w:szCs w:val="24"/>
-                <w:lang w:val="hr-HR" w:eastAsia="en-GB"/>
-              </w:rPr>
-              <w:t xml:space="preserve"> našim </w:t>
-            </w:r>
-            <w:r>
-              <w:rPr>
-                <w:rFonts w:eastAsia="Times New Roman" w:cs="Times New Roman"/>
-                <w:szCs w:val="24"/>
-                <w:lang w:val="hr-HR" w:eastAsia="en-GB"/>
-              </w:rPr>
-              <w:t>službenim internetskim stranicama koriste se tzv. kolačići (cookies) – tekstualne datoteke koje na računalo korisnika smješta internetski poslužitelj (server), putem kojeg davatelj usluge pristupa Internetu (ISP) prikazuje web stranicu.</w:t>
-            </w:r>
-          </w:p>
-          <w:p>
-            <w:pPr>
-              <w:spacing w:before="120" w:after="120" w:line="240" w:lineRule="auto"/>
-              <w:ind w:left="360"/>
-              <w:jc w:val="both"/>
-              <w:rPr>
-                <w:rFonts w:eastAsia="Times New Roman" w:cs="Times New Roman"/>
-                <w:szCs w:val="24"/>
-                <w:lang w:val="hr-HR" w:eastAsia="en-GB"/>
-              </w:rPr>
-            </w:pPr>
-            <w:r>
-              <w:rPr>
-                <w:rFonts w:eastAsia="Times New Roman" w:cs="Times New Roman"/>
-                <w:szCs w:val="24"/>
-                <w:lang w:val="hr-HR" w:eastAsia="en-GB"/>
-              </w:rPr>
-              <w:t>N</w:t>
-            </w:r>
-            <w:r>
-              <w:rPr>
-                <w:rFonts w:eastAsia="Times New Roman" w:cs="Times New Roman"/>
-                <w:szCs w:val="24"/>
-                <w:lang w:val="hr-HR" w:eastAsia="en-GB"/>
-              </w:rPr>
-              <w:t>a našim stranicma koriste se tehnički kolačići</w:t>
-            </w:r>
-            <w:r>
-              <w:rPr>
-                <w:rFonts w:eastAsia="Times New Roman" w:cs="Times New Roman"/>
-                <w:szCs w:val="24"/>
-                <w:lang w:val="hr-HR" w:eastAsia="en-GB"/>
-              </w:rPr>
-              <w:t xml:space="preserve"> koji su </w:t>
-            </w:r>
-            <w:r>
-              <w:rPr>
-                <w:rFonts w:eastAsia="Times New Roman" w:cs="Times New Roman"/>
-                <w:szCs w:val="24"/>
-                <w:lang w:val="hr-HR" w:eastAsia="en-GB"/>
-              </w:rPr>
-              <w:t>obavezni kolačići, ne mogu se isključiti</w:t>
-            </w:r>
-            <w:r>
-              <w:rPr>
-                <w:rFonts w:eastAsia="Times New Roman" w:cs="Times New Roman"/>
-                <w:szCs w:val="24"/>
-                <w:lang w:val="hr-HR" w:eastAsia="en-GB"/>
-              </w:rPr>
-              <w:t xml:space="preserve"> te su</w:t>
-            </w:r>
-            <w:r>
-              <w:rPr>
-                <w:rFonts w:eastAsia="Times New Roman" w:cs="Times New Roman"/>
-                <w:szCs w:val="24"/>
-                <w:lang w:val="hr-HR" w:eastAsia="en-GB"/>
-              </w:rPr>
-              <w:t xml:space="preserve"> nužni za funkcioniranje Internet mjesta</w:t>
-            </w:r>
-            <w:r>
-              <w:rPr>
-                <w:rFonts w:eastAsia="Times New Roman" w:cs="Times New Roman"/>
-                <w:szCs w:val="24"/>
-                <w:lang w:val="hr-HR" w:eastAsia="en-GB"/>
-              </w:rPr>
-              <w:t>. Za takve kolačiće nije potrebno tražiti Vašu privolu. Sve informacije o</w:t>
-            </w:r>
-            <w:r>
-              <w:rPr>
-                <w:rFonts w:eastAsia="Times New Roman" w:cs="Times New Roman"/>
-                <w:szCs w:val="24"/>
-                <w:lang w:val="hr-HR" w:eastAsia="en-GB"/>
-              </w:rPr>
-              <w:t xml:space="preserve"> tome kako obrađujemo Vaše osobne podatke putem</w:t>
-            </w:r>
-            <w:r>
-              <w:rPr>
-                <w:rFonts w:eastAsia="Times New Roman" w:cs="Times New Roman"/>
-                <w:szCs w:val="24"/>
-                <w:lang w:val="hr-HR" w:eastAsia="en-GB"/>
-              </w:rPr>
-              <w:t xml:space="preserve"> kolači</w:t>
-            </w:r>
-            <w:r>
-              <w:rPr>
-                <w:rFonts w:eastAsia="Times New Roman" w:cs="Times New Roman"/>
-                <w:szCs w:val="24"/>
-                <w:lang w:val="hr-HR" w:eastAsia="en-GB"/>
-              </w:rPr>
-              <w:t>ća</w:t>
-            </w:r>
-            <w:r>
-              <w:rPr>
-                <w:rFonts w:eastAsia="Times New Roman" w:cs="Times New Roman"/>
-                <w:szCs w:val="24"/>
-                <w:lang w:val="hr-HR" w:eastAsia="en-GB"/>
-              </w:rPr>
-              <w:t xml:space="preserve"> mo</w:t>
-            </w:r>
-            <w:r>
-              <w:rPr>
-                <w:rFonts w:eastAsia="Times New Roman" w:cs="Times New Roman"/>
-                <w:szCs w:val="24"/>
-                <w:lang w:val="hr-HR" w:eastAsia="en-GB"/>
-              </w:rPr>
-              <w:t>ž</w:t>
-            </w:r>
-            <w:r>
-              <w:rPr>
-                <w:rFonts w:eastAsia="Times New Roman" w:cs="Times New Roman"/>
-                <w:szCs w:val="24"/>
-                <w:lang w:val="hr-HR" w:eastAsia="en-GB"/>
-              </w:rPr>
-              <w:t>ete pronaći na: __________________</w:t>
+              <w:t>${pp_07}</w:t>
             </w:r>
           </w:p>
         </w:tc>
@@ -1255,245 +1115,26 @@
                 <w:lang w:val="hr-HR" w:eastAsia="en-GB"/>
               </w:rPr>
             </w:pPr>
-            <w:proofErr w:type="spellStart"/>
             <w:r>
               <w:rPr>
                 <w:rFonts w:eastAsia="Constantia" w:cs="Constantia"/>
                 <w:szCs w:val="24"/>
               </w:rPr>
-              <w:t>Politiku</w:t>
+              <w:t xml:space="preserve">Politiku privatnosti redovito ažuriramo kako bi ista bila točna i ažurna te zadržavamo pravo promjene sadržaja iste ako smatramo da je to nužno. O svim izmjenama i </w:t>
             </w:r>
-            <w:proofErr w:type="spellEnd"/>
             <w:r>
               <w:rPr>
                 <w:rFonts w:eastAsia="Constantia" w:cs="Constantia"/>
                 <w:szCs w:val="24"/>
               </w:rPr>
-              <w:t xml:space="preserve"> </w:t>
+              <w:t>dopunama biti</w:t>
             </w:r>
-            <w:proofErr w:type="spellStart"/>
             <w:r>
               <w:rPr>
                 <w:rFonts w:eastAsia="Constantia" w:cs="Constantia"/>
                 <w:szCs w:val="24"/>
               </w:rPr>
-              <w:t>privatnosti</w:t>
-            </w:r>
-            <w:proofErr w:type="spellEnd"/>
-            <w:r>
-              <w:rPr>
-                <w:rFonts w:eastAsia="Constantia" w:cs="Constantia"/>
-                <w:szCs w:val="24"/>
-              </w:rPr>
-              <w:t xml:space="preserve"> </w:t>
-            </w:r>
-            <w:proofErr w:type="spellStart"/>
-            <w:r>
-              <w:rPr>
-                <w:rFonts w:eastAsia="Constantia" w:cs="Constantia"/>
-                <w:szCs w:val="24"/>
-              </w:rPr>
-              <w:t>redovito</w:t>
-            </w:r>
-            <w:proofErr w:type="spellEnd"/>
-            <w:r>
-              <w:rPr>
-                <w:rFonts w:eastAsia="Constantia" w:cs="Constantia"/>
-                <w:szCs w:val="24"/>
-              </w:rPr>
-              <w:t xml:space="preserve"> </w:t>
-            </w:r>
-            <w:proofErr w:type="spellStart"/>
-            <w:r>
-              <w:rPr>
-                <w:rFonts w:eastAsia="Constantia" w:cs="Constantia"/>
-                <w:szCs w:val="24"/>
-              </w:rPr>
-              <w:t>ažuriramo</w:t>
-            </w:r>
-            <w:proofErr w:type="spellEnd"/>
-            <w:r>
-              <w:rPr>
-                <w:rFonts w:eastAsia="Constantia" w:cs="Constantia"/>
-                <w:szCs w:val="24"/>
-              </w:rPr>
-              <w:t xml:space="preserve"> kako bi ista bila točna i ažurna te zadržavamo pravo promjene sadržaja iste ako smatramo da je to nužno. O </w:t>
-            </w:r>
-            <w:proofErr w:type="spellStart"/>
-            <w:r>
-              <w:rPr>
-                <w:rFonts w:eastAsia="Constantia" w:cs="Constantia"/>
-                <w:szCs w:val="24"/>
-              </w:rPr>
-              <w:t>svim</w:t>
-            </w:r>
-            <w:proofErr w:type="spellEnd"/>
-            <w:r>
-              <w:rPr>
-                <w:rFonts w:eastAsia="Constantia" w:cs="Constantia"/>
-                <w:szCs w:val="24"/>
-              </w:rPr>
-              <w:t xml:space="preserve"> </w:t>
-            </w:r>
-            <w:proofErr w:type="spellStart"/>
-            <w:r>
-              <w:rPr>
-                <w:rFonts w:eastAsia="Constantia" w:cs="Constantia"/>
-                <w:szCs w:val="24"/>
-              </w:rPr>
-              <w:t>izmjenama</w:t>
-            </w:r>
-            <w:proofErr w:type="spellEnd"/>
-            <w:r>
-              <w:rPr>
-                <w:rFonts w:eastAsia="Constantia" w:cs="Constantia"/>
-                <w:szCs w:val="24"/>
-              </w:rPr>
-              <w:t xml:space="preserve"> </w:t>
-            </w:r>
-            <w:proofErr w:type="spellStart"/>
-            <w:r>
-              <w:rPr>
-                <w:rFonts w:eastAsia="Constantia" w:cs="Constantia"/>
-                <w:szCs w:val="24"/>
-              </w:rPr>
-              <w:t>i</w:t>
-            </w:r>
-            <w:proofErr w:type="spellEnd"/>
-            <w:r>
-              <w:rPr>
-                <w:rFonts w:eastAsia="Constantia" w:cs="Constantia"/>
-                <w:szCs w:val="24"/>
-              </w:rPr>
-              <w:t xml:space="preserve"> </w:t>
-            </w:r>
-            <w:proofErr w:type="spellStart"/>
-            <w:r>
-              <w:rPr>
-                <w:rFonts w:eastAsia="Constantia" w:cs="Constantia"/>
-                <w:szCs w:val="24"/>
-              </w:rPr>
-              <w:t>dopunama</w:t>
-            </w:r>
-            <w:proofErr w:type="spellEnd"/>
-            <w:r>
-              <w:rPr>
-                <w:rFonts w:eastAsia="Constantia" w:cs="Constantia"/>
-                <w:szCs w:val="24"/>
-              </w:rPr>
-              <w:t xml:space="preserve"> </w:t>
-            </w:r>
-            <w:proofErr w:type="spellStart"/>
-            <w:r>
-              <w:rPr>
-                <w:rFonts w:eastAsia="Constantia" w:cs="Constantia"/>
-                <w:szCs w:val="24"/>
-              </w:rPr>
-              <w:t>biti</w:t>
-            </w:r>
-            <w:proofErr w:type="spellEnd"/>
-            <w:r>
-              <w:rPr>
-                <w:rFonts w:eastAsia="Constantia" w:cs="Constantia"/>
-                <w:szCs w:val="24"/>
-              </w:rPr>
-              <w:t xml:space="preserve"> </w:t>
-            </w:r>
-            <w:proofErr w:type="spellStart"/>
-            <w:r>
-              <w:rPr>
-                <w:rFonts w:eastAsia="Constantia" w:cs="Constantia"/>
-                <w:szCs w:val="24"/>
-              </w:rPr>
-              <w:t>ćete</w:t>
-            </w:r>
-            <w:proofErr w:type="spellEnd"/>
-            <w:r>
-              <w:rPr>
-                <w:rFonts w:eastAsia="Constantia" w:cs="Constantia"/>
-                <w:szCs w:val="24"/>
-              </w:rPr>
-              <w:t xml:space="preserve"> </w:t>
-            </w:r>
-            <w:proofErr w:type="spellStart"/>
-            <w:r>
-              <w:rPr>
-                <w:rFonts w:eastAsia="Constantia" w:cs="Constantia"/>
-                <w:szCs w:val="24"/>
-              </w:rPr>
-              <w:t>pravovremeno</w:t>
-            </w:r>
-            <w:proofErr w:type="spellEnd"/>
-            <w:r>
-              <w:rPr>
-                <w:rFonts w:eastAsia="Constantia" w:cs="Constantia"/>
-                <w:szCs w:val="24"/>
-              </w:rPr>
-              <w:t xml:space="preserve"> </w:t>
-            </w:r>
-            <w:proofErr w:type="spellStart"/>
-            <w:r>
-              <w:rPr>
-                <w:rFonts w:eastAsia="Constantia" w:cs="Constantia"/>
-                <w:szCs w:val="24"/>
-              </w:rPr>
-              <w:t>informirani</w:t>
-            </w:r>
-            <w:proofErr w:type="spellEnd"/>
-            <w:r>
-              <w:rPr>
-                <w:rFonts w:eastAsia="Constantia" w:cs="Constantia"/>
-                <w:szCs w:val="24"/>
-              </w:rPr>
-              <w:t xml:space="preserve"> putem naše internetske stranice u </w:t>
-            </w:r>
-            <w:proofErr w:type="spellStart"/>
-            <w:r>
-              <w:rPr>
-                <w:rFonts w:eastAsia="Constantia" w:cs="Constantia"/>
-                <w:szCs w:val="24"/>
-              </w:rPr>
-              <w:t>skladu</w:t>
-            </w:r>
-            <w:proofErr w:type="spellEnd"/>
-            <w:r>
-              <w:rPr>
-                <w:rFonts w:eastAsia="Constantia" w:cs="Constantia"/>
-                <w:szCs w:val="24"/>
-              </w:rPr>
-              <w:t xml:space="preserve"> s </w:t>
-            </w:r>
-            <w:proofErr w:type="spellStart"/>
-            <w:r>
-              <w:rPr>
-                <w:rFonts w:eastAsia="Constantia" w:cs="Constantia"/>
-                <w:szCs w:val="24"/>
-              </w:rPr>
-              <w:t>načelom</w:t>
-            </w:r>
-            <w:proofErr w:type="spellEnd"/>
-            <w:r>
-              <w:rPr>
-                <w:rFonts w:eastAsia="Constantia" w:cs="Constantia"/>
-                <w:szCs w:val="24"/>
-              </w:rPr>
-              <w:t xml:space="preserve"> </w:t>
-            </w:r>
-            <w:proofErr w:type="spellStart"/>
-            <w:r>
-              <w:rPr>
-                <w:rFonts w:eastAsia="Constantia" w:cs="Constantia"/>
-                <w:szCs w:val="24"/>
-              </w:rPr>
-              <w:t>transparentnosti</w:t>
-            </w:r>
-            <w:proofErr w:type="spellEnd"/>
-            <w:r>
-              <w:rPr>
-                <w:rFonts w:eastAsia="Constantia" w:cs="Constantia"/>
-                <w:szCs w:val="24"/>
-              </w:rPr>
-              <w:t>.</w:t>
+              <w:t xml:space="preserve"> ćete pravovremeno informirani putem naše internetske stranice u skladu s načelom transparentnosti.</w:t>
             </w:r>
             <w:r>
               <w:rPr>

</xml_diff>

<commit_message>
Manja izmjena Privacy Policy predloška za HR
</commit_message>
<xml_diff>
--- a/assets/word/hr/ps_export_template_pp.docx
+++ b/assets/word/hr/ps_export_template_pp.docx
@@ -637,115 +637,7 @@
           <w:szCs w:val="24"/>
           <w:lang w:val="hr-HR"/>
         </w:rPr>
-        <w:t xml:space="preserve">6. </w:t>
-      </w:r>
-      <w:r>
-        <w:rPr>
-          <w:rFonts w:eastAsia="Times New Roman" w:cs="Times New Roman"/>
-          <w:b/>
-          <w:bCs/>
-          <w:color w:val="FFFFFF"/>
-          <w:spacing w:val="15"/>
-          <w:szCs w:val="24"/>
-          <w:lang w:val="hr-HR"/>
-        </w:rPr>
-        <w:t>Primatelji</w:t>
-      </w:r>
-      <w:r>
-        <w:rPr>
-          <w:rFonts w:eastAsia="Times New Roman" w:cs="Times New Roman"/>
-          <w:b/>
-          <w:bCs/>
-          <w:color w:val="FFFFFF"/>
-          <w:spacing w:val="15"/>
-          <w:szCs w:val="24"/>
-          <w:lang w:val="hr-HR"/>
-        </w:rPr>
-        <w:t xml:space="preserve"> podataka/kategorija primatelja, prijenos podataka</w:t>
-      </w:r>
-      <w:r>
-        <w:rPr>
-          <w:rFonts w:eastAsia="Times New Roman" w:cs="Times New Roman"/>
-          <w:b/>
-          <w:bCs/>
-          <w:color w:val="FFFFFF"/>
-          <w:spacing w:val="15"/>
-          <w:szCs w:val="24"/>
-          <w:lang w:val="hr-HR"/>
-        </w:rPr>
-        <w:t xml:space="preserve"> u</w:t>
-      </w:r>
-      <w:r>
-        <w:rPr>
-          <w:rFonts w:eastAsia="Times New Roman" w:cs="Times New Roman"/>
-          <w:b/>
-          <w:bCs/>
-          <w:color w:val="FFFFFF"/>
-          <w:spacing w:val="15"/>
-          <w:szCs w:val="24"/>
-          <w:lang w:val="hr-HR"/>
-        </w:rPr>
-        <w:t xml:space="preserve"> treć</w:t>
-      </w:r>
-      <w:r>
-        <w:rPr>
-          <w:rFonts w:eastAsia="Times New Roman" w:cs="Times New Roman"/>
-          <w:b/>
-          <w:bCs/>
-          <w:color w:val="FFFFFF"/>
-          <w:spacing w:val="15"/>
-          <w:szCs w:val="24"/>
-          <w:lang w:val="hr-HR"/>
-        </w:rPr>
-        <w:t>e</w:t>
-      </w:r>
-      <w:r>
-        <w:rPr>
-          <w:rFonts w:eastAsia="Times New Roman" w:cs="Times New Roman"/>
-          <w:b/>
-          <w:bCs/>
-          <w:color w:val="FFFFFF"/>
-          <w:spacing w:val="15"/>
-          <w:szCs w:val="24"/>
-          <w:lang w:val="hr-HR"/>
-        </w:rPr>
-        <w:t xml:space="preserve"> zemlj</w:t>
-      </w:r>
-      <w:r>
-        <w:rPr>
-          <w:rFonts w:eastAsia="Times New Roman" w:cs="Times New Roman"/>
-          <w:b/>
-          <w:bCs/>
-          <w:color w:val="FFFFFF"/>
-          <w:spacing w:val="15"/>
-          <w:szCs w:val="24"/>
-          <w:lang w:val="hr-HR"/>
-        </w:rPr>
-        <w:t xml:space="preserve">e </w:t>
-      </w:r>
-      <w:r>
-        <w:rPr>
-          <w:rFonts w:eastAsia="Times New Roman" w:cs="Times New Roman"/>
-          <w:b/>
-          <w:bCs/>
-          <w:color w:val="FFFFFF"/>
-          <w:spacing w:val="15"/>
-          <w:szCs w:val="24"/>
-          <w:lang w:val="hr-HR"/>
-        </w:rPr>
-        <w:t>i</w:t>
-      </w:r>
-      <w:r>
-        <w:rPr>
-          <w:rFonts w:eastAsia="Times New Roman" w:cs="Times New Roman"/>
-          <w:b/>
-          <w:bCs/>
-          <w:color w:val="FFFFFF"/>
-          <w:spacing w:val="15"/>
-          <w:szCs w:val="24"/>
-          <w:lang w:val="hr-HR"/>
-        </w:rPr>
-        <w:t xml:space="preserve"> automatizirano donošenja odluka </w:t>
+        <w:t xml:space="preserve">6. PRIMATELJI PODATAKA/KATEGORIJA PRIMATELJA, PRIJENOS PODATAKA U TREĆE ZEMLJE I AUTOMATIZIRANO DONOŠENJA ODLUKA </w:t>
       </w:r>
     </w:p>
     <w:tbl>
@@ -1115,26 +1007,549 @@
                 <w:lang w:val="hr-HR" w:eastAsia="en-GB"/>
               </w:rPr>
             </w:pPr>
-            <w:r>
-              <w:rPr>
-                <w:rFonts w:eastAsia="Constantia" w:cs="Constantia"/>
-                <w:szCs w:val="24"/>
-              </w:rPr>
-              <w:t xml:space="preserve">Politiku privatnosti redovito ažuriramo kako bi ista bila točna i ažurna te zadržavamo pravo promjene sadržaja iste ako smatramo da je to nužno. O svim izmjenama i </w:t>
-            </w:r>
-            <w:r>
-              <w:rPr>
-                <w:rFonts w:eastAsia="Constantia" w:cs="Constantia"/>
-                <w:szCs w:val="24"/>
-              </w:rPr>
-              <w:t>dopunama biti</w:t>
-            </w:r>
-            <w:r>
-              <w:rPr>
-                <w:rFonts w:eastAsia="Constantia" w:cs="Constantia"/>
-                <w:szCs w:val="24"/>
-              </w:rPr>
-              <w:t xml:space="preserve"> ćete pravovremeno informirani putem naše internetske stranice u skladu s načelom transparentnosti.</w:t>
+            <w:proofErr w:type="spellStart"/>
+            <w:r>
+              <w:rPr>
+                <w:rFonts w:eastAsia="Constantia" w:cs="Constantia"/>
+                <w:szCs w:val="24"/>
+              </w:rPr>
+              <w:t>Politiku</w:t>
+            </w:r>
+            <w:proofErr w:type="spellEnd"/>
+            <w:r>
+              <w:rPr>
+                <w:rFonts w:eastAsia="Constantia" w:cs="Constantia"/>
+                <w:szCs w:val="24"/>
+              </w:rPr>
+              <w:t xml:space="preserve"> </w:t>
+            </w:r>
+            <w:proofErr w:type="spellStart"/>
+            <w:r>
+              <w:rPr>
+                <w:rFonts w:eastAsia="Constantia" w:cs="Constantia"/>
+                <w:szCs w:val="24"/>
+              </w:rPr>
+              <w:t>privatnosti</w:t>
+            </w:r>
+            <w:proofErr w:type="spellEnd"/>
+            <w:r>
+              <w:rPr>
+                <w:rFonts w:eastAsia="Constantia" w:cs="Constantia"/>
+                <w:szCs w:val="24"/>
+              </w:rPr>
+              <w:t xml:space="preserve"> </w:t>
+            </w:r>
+            <w:proofErr w:type="spellStart"/>
+            <w:r>
+              <w:rPr>
+                <w:rFonts w:eastAsia="Constantia" w:cs="Constantia"/>
+                <w:szCs w:val="24"/>
+              </w:rPr>
+              <w:t>redovito</w:t>
+            </w:r>
+            <w:proofErr w:type="spellEnd"/>
+            <w:r>
+              <w:rPr>
+                <w:rFonts w:eastAsia="Constantia" w:cs="Constantia"/>
+                <w:szCs w:val="24"/>
+              </w:rPr>
+              <w:t xml:space="preserve"> </w:t>
+            </w:r>
+            <w:proofErr w:type="spellStart"/>
+            <w:r>
+              <w:rPr>
+                <w:rFonts w:eastAsia="Constantia" w:cs="Constantia"/>
+                <w:szCs w:val="24"/>
+              </w:rPr>
+              <w:t>ažuriramo</w:t>
+            </w:r>
+            <w:proofErr w:type="spellEnd"/>
+            <w:r>
+              <w:rPr>
+                <w:rFonts w:eastAsia="Constantia" w:cs="Constantia"/>
+                <w:szCs w:val="24"/>
+              </w:rPr>
+              <w:t xml:space="preserve"> </w:t>
+            </w:r>
+            <w:proofErr w:type="spellStart"/>
+            <w:r>
+              <w:rPr>
+                <w:rFonts w:eastAsia="Constantia" w:cs="Constantia"/>
+                <w:szCs w:val="24"/>
+              </w:rPr>
+              <w:t>kako</w:t>
+            </w:r>
+            <w:proofErr w:type="spellEnd"/>
+            <w:r>
+              <w:rPr>
+                <w:rFonts w:eastAsia="Constantia" w:cs="Constantia"/>
+                <w:szCs w:val="24"/>
+              </w:rPr>
+              <w:t xml:space="preserve"> bi </w:t>
+            </w:r>
+            <w:proofErr w:type="spellStart"/>
+            <w:r>
+              <w:rPr>
+                <w:rFonts w:eastAsia="Constantia" w:cs="Constantia"/>
+                <w:szCs w:val="24"/>
+              </w:rPr>
+              <w:t>ista</w:t>
+            </w:r>
+            <w:proofErr w:type="spellEnd"/>
+            <w:r>
+              <w:rPr>
+                <w:rFonts w:eastAsia="Constantia" w:cs="Constantia"/>
+                <w:szCs w:val="24"/>
+              </w:rPr>
+              <w:t xml:space="preserve"> </w:t>
+            </w:r>
+            <w:proofErr w:type="spellStart"/>
+            <w:r>
+              <w:rPr>
+                <w:rFonts w:eastAsia="Constantia" w:cs="Constantia"/>
+                <w:szCs w:val="24"/>
+              </w:rPr>
+              <w:t>bila</w:t>
+            </w:r>
+            <w:proofErr w:type="spellEnd"/>
+            <w:r>
+              <w:rPr>
+                <w:rFonts w:eastAsia="Constantia" w:cs="Constantia"/>
+                <w:szCs w:val="24"/>
+              </w:rPr>
+              <w:t xml:space="preserve"> </w:t>
+            </w:r>
+            <w:proofErr w:type="spellStart"/>
+            <w:r>
+              <w:rPr>
+                <w:rFonts w:eastAsia="Constantia" w:cs="Constantia"/>
+                <w:szCs w:val="24"/>
+              </w:rPr>
+              <w:t>točna</w:t>
+            </w:r>
+            <w:proofErr w:type="spellEnd"/>
+            <w:r>
+              <w:rPr>
+                <w:rFonts w:eastAsia="Constantia" w:cs="Constantia"/>
+                <w:szCs w:val="24"/>
+              </w:rPr>
+              <w:t xml:space="preserve"> </w:t>
+            </w:r>
+            <w:proofErr w:type="spellStart"/>
+            <w:r>
+              <w:rPr>
+                <w:rFonts w:eastAsia="Constantia" w:cs="Constantia"/>
+                <w:szCs w:val="24"/>
+              </w:rPr>
+              <w:t>i</w:t>
+            </w:r>
+            <w:proofErr w:type="spellEnd"/>
+            <w:r>
+              <w:rPr>
+                <w:rFonts w:eastAsia="Constantia" w:cs="Constantia"/>
+                <w:szCs w:val="24"/>
+              </w:rPr>
+              <w:t xml:space="preserve"> </w:t>
+            </w:r>
+            <w:proofErr w:type="spellStart"/>
+            <w:r>
+              <w:rPr>
+                <w:rFonts w:eastAsia="Constantia" w:cs="Constantia"/>
+                <w:szCs w:val="24"/>
+              </w:rPr>
+              <w:t>ažurna</w:t>
+            </w:r>
+            <w:proofErr w:type="spellEnd"/>
+            <w:r>
+              <w:rPr>
+                <w:rFonts w:eastAsia="Constantia" w:cs="Constantia"/>
+                <w:szCs w:val="24"/>
+              </w:rPr>
+              <w:t xml:space="preserve"> </w:t>
+            </w:r>
+            <w:proofErr w:type="spellStart"/>
+            <w:r>
+              <w:rPr>
+                <w:rFonts w:eastAsia="Constantia" w:cs="Constantia"/>
+                <w:szCs w:val="24"/>
+              </w:rPr>
+              <w:t>te</w:t>
+            </w:r>
+            <w:proofErr w:type="spellEnd"/>
+            <w:r>
+              <w:rPr>
+                <w:rFonts w:eastAsia="Constantia" w:cs="Constantia"/>
+                <w:szCs w:val="24"/>
+              </w:rPr>
+              <w:t xml:space="preserve"> </w:t>
+            </w:r>
+            <w:proofErr w:type="spellStart"/>
+            <w:r>
+              <w:rPr>
+                <w:rFonts w:eastAsia="Constantia" w:cs="Constantia"/>
+                <w:szCs w:val="24"/>
+              </w:rPr>
+              <w:t>zadržavamo</w:t>
+            </w:r>
+            <w:proofErr w:type="spellEnd"/>
+            <w:r>
+              <w:rPr>
+                <w:rFonts w:eastAsia="Constantia" w:cs="Constantia"/>
+                <w:szCs w:val="24"/>
+              </w:rPr>
+              <w:t xml:space="preserve"> </w:t>
+            </w:r>
+            <w:proofErr w:type="spellStart"/>
+            <w:r>
+              <w:rPr>
+                <w:rFonts w:eastAsia="Constantia" w:cs="Constantia"/>
+                <w:szCs w:val="24"/>
+              </w:rPr>
+              <w:t>pravo</w:t>
+            </w:r>
+            <w:proofErr w:type="spellEnd"/>
+            <w:r>
+              <w:rPr>
+                <w:rFonts w:eastAsia="Constantia" w:cs="Constantia"/>
+                <w:szCs w:val="24"/>
+              </w:rPr>
+              <w:t xml:space="preserve"> </w:t>
+            </w:r>
+            <w:proofErr w:type="spellStart"/>
+            <w:r>
+              <w:rPr>
+                <w:rFonts w:eastAsia="Constantia" w:cs="Constantia"/>
+                <w:szCs w:val="24"/>
+              </w:rPr>
+              <w:t>promjene</w:t>
+            </w:r>
+            <w:proofErr w:type="spellEnd"/>
+            <w:r>
+              <w:rPr>
+                <w:rFonts w:eastAsia="Constantia" w:cs="Constantia"/>
+                <w:szCs w:val="24"/>
+              </w:rPr>
+              <w:t xml:space="preserve"> </w:t>
+            </w:r>
+            <w:proofErr w:type="spellStart"/>
+            <w:r>
+              <w:rPr>
+                <w:rFonts w:eastAsia="Constantia" w:cs="Constantia"/>
+                <w:szCs w:val="24"/>
+              </w:rPr>
+              <w:t>sadržaja</w:t>
+            </w:r>
+            <w:proofErr w:type="spellEnd"/>
+            <w:r>
+              <w:rPr>
+                <w:rFonts w:eastAsia="Constantia" w:cs="Constantia"/>
+                <w:szCs w:val="24"/>
+              </w:rPr>
+              <w:t xml:space="preserve"> </w:t>
+            </w:r>
+            <w:proofErr w:type="spellStart"/>
+            <w:r>
+              <w:rPr>
+                <w:rFonts w:eastAsia="Constantia" w:cs="Constantia"/>
+                <w:szCs w:val="24"/>
+              </w:rPr>
+              <w:t>iste</w:t>
+            </w:r>
+            <w:proofErr w:type="spellEnd"/>
+            <w:r>
+              <w:rPr>
+                <w:rFonts w:eastAsia="Constantia" w:cs="Constantia"/>
+                <w:szCs w:val="24"/>
+              </w:rPr>
+              <w:t xml:space="preserve"> </w:t>
+            </w:r>
+            <w:proofErr w:type="spellStart"/>
+            <w:r>
+              <w:rPr>
+                <w:rFonts w:eastAsia="Constantia" w:cs="Constantia"/>
+                <w:szCs w:val="24"/>
+              </w:rPr>
+              <w:t>ako</w:t>
+            </w:r>
+            <w:proofErr w:type="spellEnd"/>
+            <w:r>
+              <w:rPr>
+                <w:rFonts w:eastAsia="Constantia" w:cs="Constantia"/>
+                <w:szCs w:val="24"/>
+              </w:rPr>
+              <w:t xml:space="preserve"> </w:t>
+            </w:r>
+            <w:proofErr w:type="spellStart"/>
+            <w:r>
+              <w:rPr>
+                <w:rFonts w:eastAsia="Constantia" w:cs="Constantia"/>
+                <w:szCs w:val="24"/>
+              </w:rPr>
+              <w:t>smatramo</w:t>
+            </w:r>
+            <w:proofErr w:type="spellEnd"/>
+            <w:r>
+              <w:rPr>
+                <w:rFonts w:eastAsia="Constantia" w:cs="Constantia"/>
+                <w:szCs w:val="24"/>
+              </w:rPr>
+              <w:t xml:space="preserve"> da je to </w:t>
+            </w:r>
+            <w:proofErr w:type="spellStart"/>
+            <w:r>
+              <w:rPr>
+                <w:rFonts w:eastAsia="Constantia" w:cs="Constantia"/>
+                <w:szCs w:val="24"/>
+              </w:rPr>
+              <w:t>nužno</w:t>
+            </w:r>
+            <w:proofErr w:type="spellEnd"/>
+            <w:r>
+              <w:rPr>
+                <w:rFonts w:eastAsia="Constantia" w:cs="Constantia"/>
+                <w:szCs w:val="24"/>
+              </w:rPr>
+              <w:t xml:space="preserve">. O </w:t>
+            </w:r>
+            <w:proofErr w:type="spellStart"/>
+            <w:r>
+              <w:rPr>
+                <w:rFonts w:eastAsia="Constantia" w:cs="Constantia"/>
+                <w:szCs w:val="24"/>
+              </w:rPr>
+              <w:t>svim</w:t>
+            </w:r>
+            <w:proofErr w:type="spellEnd"/>
+            <w:r>
+              <w:rPr>
+                <w:rFonts w:eastAsia="Constantia" w:cs="Constantia"/>
+                <w:szCs w:val="24"/>
+              </w:rPr>
+              <w:t xml:space="preserve"> </w:t>
+            </w:r>
+            <w:proofErr w:type="spellStart"/>
+            <w:r>
+              <w:rPr>
+                <w:rFonts w:eastAsia="Constantia" w:cs="Constantia"/>
+                <w:szCs w:val="24"/>
+              </w:rPr>
+              <w:t>izmjenama</w:t>
+            </w:r>
+            <w:proofErr w:type="spellEnd"/>
+            <w:r>
+              <w:rPr>
+                <w:rFonts w:eastAsia="Constantia" w:cs="Constantia"/>
+                <w:szCs w:val="24"/>
+              </w:rPr>
+              <w:t xml:space="preserve"> </w:t>
+            </w:r>
+            <w:proofErr w:type="spellStart"/>
+            <w:r>
+              <w:rPr>
+                <w:rFonts w:eastAsia="Constantia" w:cs="Constantia"/>
+                <w:szCs w:val="24"/>
+              </w:rPr>
+              <w:t>i</w:t>
+            </w:r>
+            <w:proofErr w:type="spellEnd"/>
+            <w:r>
+              <w:rPr>
+                <w:rFonts w:eastAsia="Constantia" w:cs="Constantia"/>
+                <w:szCs w:val="24"/>
+              </w:rPr>
+              <w:t xml:space="preserve"> </w:t>
+            </w:r>
+            <w:proofErr w:type="spellStart"/>
+            <w:r>
+              <w:rPr>
+                <w:rFonts w:eastAsia="Constantia" w:cs="Constantia"/>
+                <w:szCs w:val="24"/>
+              </w:rPr>
+              <w:t>dopunama</w:t>
+            </w:r>
+            <w:proofErr w:type="spellEnd"/>
+            <w:r>
+              <w:rPr>
+                <w:rFonts w:eastAsia="Constantia" w:cs="Constantia"/>
+                <w:szCs w:val="24"/>
+              </w:rPr>
+              <w:t xml:space="preserve"> </w:t>
+            </w:r>
+            <w:proofErr w:type="spellStart"/>
+            <w:r>
+              <w:rPr>
+                <w:rFonts w:eastAsia="Constantia" w:cs="Constantia"/>
+                <w:szCs w:val="24"/>
+              </w:rPr>
+              <w:t>biti</w:t>
+            </w:r>
+            <w:proofErr w:type="spellEnd"/>
+            <w:r>
+              <w:rPr>
+                <w:rFonts w:eastAsia="Constantia" w:cs="Constantia"/>
+                <w:szCs w:val="24"/>
+              </w:rPr>
+              <w:t xml:space="preserve"> </w:t>
+            </w:r>
+            <w:proofErr w:type="spellStart"/>
+            <w:r>
+              <w:rPr>
+                <w:rFonts w:eastAsia="Constantia" w:cs="Constantia"/>
+                <w:szCs w:val="24"/>
+              </w:rPr>
+              <w:t>ćete</w:t>
+            </w:r>
+            <w:proofErr w:type="spellEnd"/>
+            <w:r>
+              <w:rPr>
+                <w:rFonts w:eastAsia="Constantia" w:cs="Constantia"/>
+                <w:szCs w:val="24"/>
+              </w:rPr>
+              <w:t xml:space="preserve"> </w:t>
+            </w:r>
+            <w:proofErr w:type="spellStart"/>
+            <w:r>
+              <w:rPr>
+                <w:rFonts w:eastAsia="Constantia" w:cs="Constantia"/>
+                <w:szCs w:val="24"/>
+              </w:rPr>
+              <w:t>pravovremeno</w:t>
+            </w:r>
+            <w:proofErr w:type="spellEnd"/>
+            <w:r>
+              <w:rPr>
+                <w:rFonts w:eastAsia="Constantia" w:cs="Constantia"/>
+                <w:szCs w:val="24"/>
+              </w:rPr>
+              <w:t xml:space="preserve"> </w:t>
+            </w:r>
+            <w:proofErr w:type="spellStart"/>
+            <w:r>
+              <w:rPr>
+                <w:rFonts w:eastAsia="Constantia" w:cs="Constantia"/>
+                <w:szCs w:val="24"/>
+              </w:rPr>
+              <w:t>informirani</w:t>
+            </w:r>
+            <w:proofErr w:type="spellEnd"/>
+            <w:r>
+              <w:rPr>
+                <w:rFonts w:eastAsia="Constantia" w:cs="Constantia"/>
+                <w:szCs w:val="24"/>
+              </w:rPr>
+              <w:t xml:space="preserve"> </w:t>
+            </w:r>
+            <w:proofErr w:type="spellStart"/>
+            <w:r>
+              <w:rPr>
+                <w:rFonts w:eastAsia="Constantia" w:cs="Constantia"/>
+                <w:szCs w:val="24"/>
+              </w:rPr>
+              <w:t>putem</w:t>
+            </w:r>
+            <w:proofErr w:type="spellEnd"/>
+            <w:r>
+              <w:rPr>
+                <w:rFonts w:eastAsia="Constantia" w:cs="Constantia"/>
+                <w:szCs w:val="24"/>
+              </w:rPr>
+              <w:t xml:space="preserve"> </w:t>
+            </w:r>
+            <w:proofErr w:type="spellStart"/>
+            <w:r>
+              <w:rPr>
+                <w:rFonts w:eastAsia="Constantia" w:cs="Constantia"/>
+                <w:szCs w:val="24"/>
+              </w:rPr>
+              <w:t>naše</w:t>
+            </w:r>
+            <w:proofErr w:type="spellEnd"/>
+            <w:r>
+              <w:rPr>
+                <w:rFonts w:eastAsia="Constantia" w:cs="Constantia"/>
+                <w:szCs w:val="24"/>
+              </w:rPr>
+              <w:t xml:space="preserve"> </w:t>
+            </w:r>
+            <w:proofErr w:type="spellStart"/>
+            <w:r>
+              <w:rPr>
+                <w:rFonts w:eastAsia="Constantia" w:cs="Constantia"/>
+                <w:szCs w:val="24"/>
+              </w:rPr>
+              <w:t>internetske</w:t>
+            </w:r>
+            <w:proofErr w:type="spellEnd"/>
+            <w:r>
+              <w:rPr>
+                <w:rFonts w:eastAsia="Constantia" w:cs="Constantia"/>
+                <w:szCs w:val="24"/>
+              </w:rPr>
+              <w:t xml:space="preserve"> </w:t>
+            </w:r>
+            <w:proofErr w:type="spellStart"/>
+            <w:r>
+              <w:rPr>
+                <w:rFonts w:eastAsia="Constantia" w:cs="Constantia"/>
+                <w:szCs w:val="24"/>
+              </w:rPr>
+              <w:t>stranice</w:t>
+            </w:r>
+            <w:proofErr w:type="spellEnd"/>
+            <w:r>
+              <w:rPr>
+                <w:rFonts w:eastAsia="Constantia" w:cs="Constantia"/>
+                <w:szCs w:val="24"/>
+              </w:rPr>
+              <w:t xml:space="preserve"> u </w:t>
+            </w:r>
+            <w:proofErr w:type="spellStart"/>
+            <w:r>
+              <w:rPr>
+                <w:rFonts w:eastAsia="Constantia" w:cs="Constantia"/>
+                <w:szCs w:val="24"/>
+              </w:rPr>
+              <w:t>skladu</w:t>
+            </w:r>
+            <w:proofErr w:type="spellEnd"/>
+            <w:r>
+              <w:rPr>
+                <w:rFonts w:eastAsia="Constantia" w:cs="Constantia"/>
+                <w:szCs w:val="24"/>
+              </w:rPr>
+              <w:t xml:space="preserve"> s </w:t>
+            </w:r>
+            <w:proofErr w:type="spellStart"/>
+            <w:r>
+              <w:rPr>
+                <w:rFonts w:eastAsia="Constantia" w:cs="Constantia"/>
+                <w:szCs w:val="24"/>
+              </w:rPr>
+              <w:t>načelom</w:t>
+            </w:r>
+            <w:proofErr w:type="spellEnd"/>
+            <w:r>
+              <w:rPr>
+                <w:rFonts w:eastAsia="Constantia" w:cs="Constantia"/>
+                <w:szCs w:val="24"/>
+              </w:rPr>
+              <w:t xml:space="preserve"> </w:t>
+            </w:r>
+            <w:proofErr w:type="spellStart"/>
+            <w:r>
+              <w:rPr>
+                <w:rFonts w:eastAsia="Constantia" w:cs="Constantia"/>
+                <w:szCs w:val="24"/>
+              </w:rPr>
+              <w:t>transparentnosti</w:t>
+            </w:r>
+            <w:proofErr w:type="spellEnd"/>
+            <w:r>
+              <w:rPr>
+                <w:rFonts w:eastAsia="Constantia" w:cs="Constantia"/>
+                <w:szCs w:val="24"/>
+              </w:rPr>
+              <w:t>.</w:t>
             </w:r>
             <w:r>
               <w:rPr>

</xml_diff>